<commit_message>
modifi pttkk + design in Qt5 Designer
</commit_message>
<xml_diff>
--- a/document/Tài liệu phân tích và thiết kế hệ thống.docx
+++ b/document/Tài liệu phân tích và thiết kế hệ thống.docx
@@ -271,7 +271,7 @@
           </mc:Choice>
           <mc:Fallback>
             <w:pict>
-              <v:group w14:anchorId="5D17CCC0" id="Group 149" o:spid="_x0000_s1026" style="position:absolute;margin-left:44.75pt;margin-top:39.8pt;width:542.1pt;height:96.65pt;z-index:251655680;mso-position-horizontal-relative:page;mso-position-vertical-relative:page" coordorigin="" coordsize="73152,12161" o:gfxdata="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">
+              <v:group w14:anchorId="3D64FC66" id="Group 149" o:spid="_x0000_s1026" style="position:absolute;margin-left:44.75pt;margin-top:39.8pt;width:542.1pt;height:96.65pt;z-index:251655680;mso-position-horizontal-relative:page;mso-position-vertical-relative:page" coordorigin="" coordsize="73152,12161" o:gfxdata="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">
                 <v:shape id="Rectangle 51" o:spid="_x0000_s1027" style="position:absolute;width:73152;height:11303;visibility:visible;mso-wrap-style:square;v-text-anchor:middle" coordsize="7312660,1129665" o:gfxdata="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" path="m,l7312660,r,1129665l3619500,733425,,1091565,,xe" fillcolor="#4472c4 [3204]" stroked="f" strokeweight="1pt">
                   <v:stroke joinstyle="miter"/>
                   <v:path arrowok="t" o:connecttype="custom" o:connectlocs="0,0;7315200,0;7315200,1130373;3620757,733885;0,1092249;0,0" o:connectangles="0,0,0,0,0,0"/>
@@ -476,7 +476,7 @@
           </mc:Choice>
           <mc:Fallback>
             <w:pict>
-              <v:line w14:anchorId="2806D8C0" id="Straight Connector 2" o:spid="_x0000_s1026" style="position:absolute;flip:y;z-index:251656704;visibility:visible;mso-wrap-style:square;mso-width-percent:0;mso-height-percent:0;mso-wrap-distance-left:9pt;mso-wrap-distance-top:0;mso-wrap-distance-right:9pt;mso-wrap-distance-bottom:0;mso-position-horizontal:absolute;mso-position-horizontal-relative:text;mso-position-vertical:absolute;mso-position-vertical-relative:text;mso-width-percent:0;mso-height-percent:0;mso-width-relative:margin;mso-height-relative:margin" from="29.75pt,7.75pt" to="405.55pt,9.95pt" o:gfxdata="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" strokecolor="#4472c4 [3204]" strokeweight="1pt">
+              <v:line w14:anchorId="7441B923" id="Straight Connector 2" o:spid="_x0000_s1026" style="position:absolute;flip:y;z-index:251656704;visibility:visible;mso-wrap-style:square;mso-width-percent:0;mso-height-percent:0;mso-wrap-distance-left:9pt;mso-wrap-distance-top:0;mso-wrap-distance-right:9pt;mso-wrap-distance-bottom:0;mso-position-horizontal:absolute;mso-position-horizontal-relative:text;mso-position-vertical:absolute;mso-position-vertical-relative:text;mso-width-percent:0;mso-height-percent:0;mso-width-relative:margin;mso-height-relative:margin" from="29.75pt,7.75pt" to="405.55pt,9.95pt" o:gfxdata="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" strokecolor="#4472c4 [3204]" strokeweight="1pt">
                 <v:stroke joinstyle="miter"/>
               </v:line>
             </w:pict>
@@ -748,6 +748,8 @@
         <w:pStyle w:val="A0"/>
       </w:pPr>
       <w:bookmarkStart w:id="0" w:name="_Toc48207657"/>
+      <w:bookmarkStart w:id="1" w:name="_GoBack"/>
+      <w:bookmarkEnd w:id="1"/>
       <w:r>
         <w:lastRenderedPageBreak/>
         <w:t>LỊCH SỬ SỬA ĐỔI</w:t>
@@ -1361,12 +1363,12 @@
       <w:pPr>
         <w:pStyle w:val="A0"/>
       </w:pPr>
-      <w:bookmarkStart w:id="1" w:name="_Toc48207658"/>
+      <w:bookmarkStart w:id="2" w:name="_Toc48207658"/>
       <w:r>
         <w:lastRenderedPageBreak/>
         <w:t>MỤC LỤC</w:t>
       </w:r>
-      <w:bookmarkEnd w:id="1"/>
+      <w:bookmarkEnd w:id="2"/>
     </w:p>
     <w:p>
       <w:pPr>
@@ -3897,12 +3899,12 @@
       <w:pPr>
         <w:pStyle w:val="A0"/>
       </w:pPr>
-      <w:bookmarkStart w:id="2" w:name="_Toc48207659"/>
+      <w:bookmarkStart w:id="3" w:name="_Toc48207659"/>
       <w:r>
         <w:lastRenderedPageBreak/>
         <w:t>DANH MỤC HÌNH ẢNH</w:t>
       </w:r>
-      <w:bookmarkEnd w:id="2"/>
+      <w:bookmarkEnd w:id="3"/>
     </w:p>
     <w:p>
       <w:pPr>
@@ -3947,7 +3949,7 @@
           <w:rFonts w:cs="Calibri Light"/>
           <w:color w:val="000000"/>
         </w:rPr>
-        <w:instrText xml:space="preserve"> TOC \h \z \c "Hình" </w:instrText>
+        <w:instrText xml:space="preserve"> TOC \h \z \c "Hình 1." </w:instrText>
       </w:r>
       <w:r>
         <w:rPr>
@@ -3956,13 +3958,13 @@
         </w:rPr>
         <w:fldChar w:fldCharType="separate"/>
       </w:r>
-      <w:hyperlink w:anchor="_Toc48223706" w:history="1">
+      <w:hyperlink w:anchor="_Toc48498972" w:history="1">
         <w:r>
           <w:rPr>
             <w:rStyle w:val="Hyperlink"/>
             <w:noProof/>
           </w:rPr>
-          <w:t>Hình 1</w:t>
+          <w:t>Hình 1. 1</w:t>
         </w:r>
         <w:r>
           <w:rPr>
@@ -3970,7 +3972,7 @@
             <w:noProof/>
             <w:lang w:val="en-US"/>
           </w:rPr>
-          <w:t>. Mô tả cách thức hoạt động mức tổng quát.</w:t>
+          <w:t xml:space="preserve"> Mô tả cách thức hoạt động mức tổng quát.</w:t>
         </w:r>
         <w:r>
           <w:rPr>
@@ -3991,7 +3993,7 @@
             <w:noProof/>
             <w:webHidden/>
           </w:rPr>
-          <w:instrText xml:space="preserve"> PAGEREF _Toc48223706 \h </w:instrText>
+          <w:instrText xml:space="preserve"> PAGEREF _Toc48498972 \h </w:instrText>
         </w:r>
         <w:r>
           <w:rPr>
@@ -4029,19 +4031,123 @@
           <w:tab w:val="right" w:leader="dot" w:pos="8777"/>
         </w:tabs>
         <w:rPr>
+          <w:noProof/>
+        </w:rPr>
+      </w:pPr>
+      <w:r>
+        <w:rPr>
+          <w:rFonts w:cs="Calibri Light"/>
+          <w:color w:val="000000"/>
+        </w:rPr>
+        <w:fldChar w:fldCharType="end"/>
+      </w:r>
+      <w:r>
+        <w:rPr>
+          <w:rFonts w:cs="Calibri Light"/>
+          <w:color w:val="000000"/>
+        </w:rPr>
+        <w:fldChar w:fldCharType="begin"/>
+      </w:r>
+      <w:r>
+        <w:rPr>
+          <w:rFonts w:cs="Calibri Light"/>
+          <w:color w:val="000000"/>
+        </w:rPr>
+        <w:instrText xml:space="preserve"> TOC \h \z \c "Hình 2." </w:instrText>
+      </w:r>
+      <w:r>
+        <w:rPr>
+          <w:rFonts w:cs="Calibri Light"/>
+          <w:color w:val="000000"/>
+        </w:rPr>
+        <w:fldChar w:fldCharType="separate"/>
+      </w:r>
+      <w:hyperlink w:anchor="_Toc48498952" w:history="1">
+        <w:r>
+          <w:rPr>
+            <w:rStyle w:val="Hyperlink"/>
+            <w:noProof/>
+          </w:rPr>
+          <w:t>Hình 2. 1</w:t>
+        </w:r>
+        <w:r>
+          <w:rPr>
+            <w:rStyle w:val="Hyperlink"/>
+            <w:noProof/>
+            <w:lang w:val="en-US"/>
+          </w:rPr>
+          <w:t xml:space="preserve"> Bảng phím tắt và điều khiển chuột của ứng dụng 3DViewer.</w:t>
+        </w:r>
+        <w:r>
+          <w:rPr>
+            <w:noProof/>
+            <w:webHidden/>
+          </w:rPr>
+          <w:tab/>
+        </w:r>
+        <w:r>
+          <w:rPr>
+            <w:noProof/>
+            <w:webHidden/>
+          </w:rPr>
+          <w:fldChar w:fldCharType="begin"/>
+        </w:r>
+        <w:r>
+          <w:rPr>
+            <w:noProof/>
+            <w:webHidden/>
+          </w:rPr>
+          <w:instrText xml:space="preserve"> PAGEREF _Toc48498952 \h </w:instrText>
+        </w:r>
+        <w:r>
+          <w:rPr>
+            <w:noProof/>
+            <w:webHidden/>
+          </w:rPr>
+        </w:r>
+        <w:r>
+          <w:rPr>
+            <w:noProof/>
+            <w:webHidden/>
+          </w:rPr>
+          <w:fldChar w:fldCharType="separate"/>
+        </w:r>
+        <w:r>
+          <w:rPr>
+            <w:noProof/>
+            <w:webHidden/>
+          </w:rPr>
+          <w:t>9</w:t>
+        </w:r>
+        <w:r>
+          <w:rPr>
+            <w:noProof/>
+            <w:webHidden/>
+          </w:rPr>
+          <w:fldChar w:fldCharType="end"/>
+        </w:r>
+      </w:hyperlink>
+    </w:p>
+    <w:p>
+      <w:pPr>
+        <w:pStyle w:val="TableofFigures"/>
+        <w:tabs>
+          <w:tab w:val="right" w:leader="dot" w:pos="8777"/>
+        </w:tabs>
+        <w:rPr>
           <w:rFonts w:asciiTheme="minorHAnsi" w:eastAsiaTheme="minorEastAsia" w:hAnsiTheme="minorHAnsi"/>
           <w:noProof/>
           <w:sz w:val="22"/>
           <w:lang w:val="en-US"/>
         </w:rPr>
       </w:pPr>
-      <w:hyperlink w:anchor="_Toc48223707" w:history="1">
+      <w:hyperlink w:anchor="_Toc48498953" w:history="1">
         <w:r>
           <w:rPr>
             <w:rStyle w:val="Hyperlink"/>
             <w:noProof/>
           </w:rPr>
-          <w:t>Hình 2</w:t>
+          <w:t>Hình 2. 2</w:t>
         </w:r>
         <w:r>
           <w:rPr>
@@ -4049,7 +4155,7 @@
             <w:noProof/>
             <w:lang w:val="en-US"/>
           </w:rPr>
-          <w:t>. Bảng phím tắt và điều khiển chuột của ứng dụng 3DViewer.</w:t>
+          <w:t xml:space="preserve"> Biểu đồ tuần tự người dùng giao tiếp</w:t>
         </w:r>
         <w:r>
           <w:rPr>
@@ -4070,7 +4176,7 @@
             <w:noProof/>
             <w:webHidden/>
           </w:rPr>
-          <w:instrText xml:space="preserve"> PAGEREF _Toc48223707 \h </w:instrText>
+          <w:instrText xml:space="preserve"> PAGEREF _Toc48498953 \h </w:instrText>
         </w:r>
         <w:r>
           <w:rPr>
@@ -4090,7 +4196,7 @@
             <w:noProof/>
             <w:webHidden/>
           </w:rPr>
-          <w:t>8</w:t>
+          <w:t>10</w:t>
         </w:r>
         <w:r>
           <w:rPr>
@@ -4108,6 +4214,85 @@
           <w:tab w:val="right" w:leader="dot" w:pos="8777"/>
         </w:tabs>
         <w:rPr>
+          <w:rFonts w:asciiTheme="minorHAnsi" w:eastAsiaTheme="minorEastAsia" w:hAnsiTheme="minorHAnsi"/>
+          <w:noProof/>
+          <w:sz w:val="22"/>
+          <w:lang w:val="en-US"/>
+        </w:rPr>
+      </w:pPr>
+      <w:hyperlink w:anchor="_Toc48498954" w:history="1">
+        <w:r>
+          <w:rPr>
+            <w:rStyle w:val="Hyperlink"/>
+            <w:noProof/>
+          </w:rPr>
+          <w:t>Hình 2.3</w:t>
+        </w:r>
+        <w:r>
+          <w:rPr>
+            <w:rStyle w:val="Hyperlink"/>
+            <w:noProof/>
+            <w:lang w:val="en-US"/>
+          </w:rPr>
+          <w:t xml:space="preserve"> Biểu đồ tuần tự người dùng  giao tiếp với màn điều chỉnh hành vi và hiển thị thông tin.</w:t>
+        </w:r>
+        <w:r>
+          <w:rPr>
+            <w:noProof/>
+            <w:webHidden/>
+          </w:rPr>
+          <w:tab/>
+        </w:r>
+        <w:r>
+          <w:rPr>
+            <w:noProof/>
+            <w:webHidden/>
+          </w:rPr>
+          <w:fldChar w:fldCharType="begin"/>
+        </w:r>
+        <w:r>
+          <w:rPr>
+            <w:noProof/>
+            <w:webHidden/>
+          </w:rPr>
+          <w:instrText xml:space="preserve"> PAGEREF _Toc48498954 \h </w:instrText>
+        </w:r>
+        <w:r>
+          <w:rPr>
+            <w:noProof/>
+            <w:webHidden/>
+          </w:rPr>
+        </w:r>
+        <w:r>
+          <w:rPr>
+            <w:noProof/>
+            <w:webHidden/>
+          </w:rPr>
+          <w:fldChar w:fldCharType="separate"/>
+        </w:r>
+        <w:r>
+          <w:rPr>
+            <w:noProof/>
+            <w:webHidden/>
+          </w:rPr>
+          <w:t>11</w:t>
+        </w:r>
+        <w:r>
+          <w:rPr>
+            <w:noProof/>
+            <w:webHidden/>
+          </w:rPr>
+          <w:fldChar w:fldCharType="end"/>
+        </w:r>
+      </w:hyperlink>
+    </w:p>
+    <w:p>
+      <w:pPr>
+        <w:pStyle w:val="TableofFigures"/>
+        <w:tabs>
+          <w:tab w:val="right" w:leader="dot" w:pos="8777"/>
+        </w:tabs>
+        <w:rPr>
           <w:rFonts w:cs="Calibri Light"/>
           <w:color w:val="000000"/>
         </w:rPr>
@@ -4131,12 +4316,12 @@
       <w:pPr>
         <w:pStyle w:val="A1"/>
       </w:pPr>
-      <w:bookmarkStart w:id="3" w:name="_Toc48207660"/>
+      <w:bookmarkStart w:id="4" w:name="_Toc48207660"/>
       <w:r>
         <w:lastRenderedPageBreak/>
         <w:t>GIỚI THIỆU CHUNG</w:t>
       </w:r>
-      <w:bookmarkEnd w:id="3"/>
+      <w:bookmarkEnd w:id="4"/>
     </w:p>
     <w:p>
       <w:pPr>
@@ -4145,7 +4330,7 @@
           <w:rFonts w:cs="Calibri Light"/>
         </w:rPr>
       </w:pPr>
-      <w:bookmarkStart w:id="4" w:name="_Toc48207661"/>
+      <w:bookmarkStart w:id="5" w:name="_Toc48207661"/>
       <w:r>
         <w:rPr>
           <w:rFonts w:cs="Calibri Light"/>
@@ -4167,17 +4352,17 @@
         </w:rPr>
         <w:t>n đề</w:t>
       </w:r>
-      <w:bookmarkEnd w:id="4"/>
+      <w:bookmarkEnd w:id="5"/>
     </w:p>
     <w:p>
       <w:pPr>
         <w:pStyle w:val="A3"/>
       </w:pPr>
-      <w:bookmarkStart w:id="5" w:name="_Toc48207662"/>
+      <w:bookmarkStart w:id="6" w:name="_Toc48207662"/>
       <w:r>
         <w:t>Đặt vấn đề</w:t>
       </w:r>
-      <w:bookmarkEnd w:id="5"/>
+      <w:bookmarkEnd w:id="6"/>
     </w:p>
     <w:p>
       <w:pPr>
@@ -4297,11 +4482,11 @@
       <w:pPr>
         <w:pStyle w:val="A3"/>
       </w:pPr>
-      <w:bookmarkStart w:id="6" w:name="_Toc48207663"/>
+      <w:bookmarkStart w:id="7" w:name="_Toc48207663"/>
       <w:r>
         <w:t>Lý do</w:t>
       </w:r>
-      <w:bookmarkEnd w:id="6"/>
+      <w:bookmarkEnd w:id="7"/>
     </w:p>
     <w:p>
       <w:pPr>
@@ -4338,8 +4523,6 @@
         </w:rPr>
         <w:t>Mở rộng thêm tính năng, tạo điều kiện thuận lợi, khả thi để triển khai dự án thành công sau này.</w:t>
       </w:r>
-      <w:bookmarkStart w:id="7" w:name="_GoBack"/>
-      <w:bookmarkEnd w:id="7"/>
     </w:p>
     <w:p>
       <w:pPr>
@@ -4971,6 +5154,10 @@
         <w:jc w:val="center"/>
       </w:pPr>
       <w:r>
+        <w:rPr>
+          <w:noProof/>
+          <w:lang w:val="en-US"/>
+        </w:rPr>
         <w:lastRenderedPageBreak/>
         <w:drawing>
           <wp:inline distT="0" distB="0" distL="0" distR="0" wp14:anchorId="31DABE44" wp14:editId="38386A4C">
@@ -5012,45 +5199,30 @@
     <w:p>
       <w:pPr>
         <w:pStyle w:val="Caption"/>
+      </w:pPr>
+      <w:bookmarkStart w:id="15" w:name="_Toc48498972"/>
+      <w:r>
+        <w:t xml:space="preserve">Hình 1. </w:t>
+      </w:r>
+      <w:fldSimple w:instr=" SEQ Hình_1. \* ARABIC ">
+        <w:r>
+          <w:rPr>
+            <w:noProof/>
+          </w:rPr>
+          <w:t>1</w:t>
+        </w:r>
+      </w:fldSimple>
+      <w:r>
         <w:rPr>
           <w:lang w:val="en-US"/>
         </w:rPr>
-      </w:pPr>
-      <w:bookmarkStart w:id="15" w:name="_Toc48223706"/>
-      <w:r>
-        <w:t xml:space="preserve">Hình </w:t>
-      </w:r>
-      <w:fldSimple w:instr=" SEQ Hình \* ARABIC ">
-        <w:r>
-          <w:rPr>
-            <w:noProof/>
-          </w:rPr>
-          <w:t>1</w:t>
-        </w:r>
-      </w:fldSimple>
+        <w:t xml:space="preserve"> </w:t>
+      </w:r>
       <w:r>
         <w:rPr>
           <w:lang w:val="en-US"/>
         </w:rPr>
-        <w:t>.</w:t>
-      </w:r>
-      <w:r>
-        <w:rPr>
-          <w:lang w:val="en-US"/>
-        </w:rPr>
-        <w:t xml:space="preserve"> Mô tả cách thức hoạ</w:t>
-      </w:r>
-      <w:r>
-        <w:rPr>
-          <w:lang w:val="en-US"/>
-        </w:rPr>
-        <w:t>t độ</w:t>
-      </w:r>
-      <w:r>
-        <w:rPr>
-          <w:lang w:val="en-US"/>
-        </w:rPr>
-        <w:t>ng mức tổng quát.</w:t>
+        <w:t>Mô tả cách thức hoạt động mức tổng quát.</w:t>
       </w:r>
       <w:bookmarkEnd w:id="15"/>
     </w:p>
@@ -5327,8 +5499,257 @@
           <w:szCs w:val="26"/>
           <w:lang w:val="en-US"/>
         </w:rPr>
-        <w:t>c năng chính của hệ thống là có đọc và nhận dạng đúng cử chỉ người dùng gửi đến, từ đó suy ngược ra hành động người dùng muốn tác động lên ừng dụng 3DViewer đã được quy định trước đó.</w:t>
-      </w:r>
+        <w:t>c năng chính của hệ thố</w:t>
+      </w:r>
+      <w:r>
+        <w:rPr>
+          <w:rStyle w:val="mo"/>
+          <w:rFonts w:cs="Calibri Light"/>
+          <w:color w:val="000000"/>
+          <w:szCs w:val="26"/>
+          <w:lang w:val="en-US"/>
+        </w:rPr>
+        <w:t>ng là</w:t>
+      </w:r>
+      <w:r>
+        <w:rPr>
+          <w:rStyle w:val="mo"/>
+          <w:rFonts w:cs="Calibri Light"/>
+          <w:color w:val="000000"/>
+          <w:szCs w:val="26"/>
+          <w:lang w:val="en-US"/>
+        </w:rPr>
+        <w:t xml:space="preserve"> đọc và nhận dạng đúng cử chỉ người dùng gửi đến, từ đó suy ngược ra hành động người dùng muốn tác động lên </w:t>
+      </w:r>
+      <w:r>
+        <w:rPr>
+          <w:rStyle w:val="mo"/>
+          <w:rFonts w:cs="Calibri Light"/>
+          <w:color w:val="000000"/>
+          <w:szCs w:val="26"/>
+          <w:lang w:val="en-US"/>
+        </w:rPr>
+        <w:t>ứ</w:t>
+      </w:r>
+      <w:r>
+        <w:rPr>
+          <w:rStyle w:val="mo"/>
+          <w:rFonts w:cs="Calibri Light"/>
+          <w:color w:val="000000"/>
+          <w:szCs w:val="26"/>
+          <w:lang w:val="en-US"/>
+        </w:rPr>
+        <w:t>ng dụ</w:t>
+      </w:r>
+      <w:r>
+        <w:rPr>
+          <w:rStyle w:val="mo"/>
+          <w:rFonts w:cs="Calibri Light"/>
+          <w:color w:val="000000"/>
+          <w:szCs w:val="26"/>
+          <w:lang w:val="en-US"/>
+        </w:rPr>
+        <w:t>ng 3D</w:t>
+      </w:r>
+      <w:r>
+        <w:rPr>
+          <w:rStyle w:val="mo"/>
+          <w:rFonts w:cs="Calibri Light"/>
+          <w:color w:val="000000"/>
+          <w:szCs w:val="26"/>
+          <w:lang w:val="en-US"/>
+        </w:rPr>
+        <w:t>V</w:t>
+      </w:r>
+      <w:r>
+        <w:rPr>
+          <w:rStyle w:val="mo"/>
+          <w:rFonts w:cs="Calibri Light"/>
+          <w:color w:val="000000"/>
+          <w:szCs w:val="26"/>
+          <w:lang w:val="en-US"/>
+        </w:rPr>
+        <w:t>iewer và thự</w:t>
+      </w:r>
+      <w:r>
+        <w:rPr>
+          <w:rStyle w:val="mo"/>
+          <w:rFonts w:cs="Calibri Light"/>
+          <w:color w:val="000000"/>
+          <w:szCs w:val="26"/>
+          <w:lang w:val="en-US"/>
+        </w:rPr>
+        <w:t xml:space="preserve">c thi hành </w:t>
+      </w:r>
+      <w:r>
+        <w:rPr>
+          <w:rStyle w:val="mo"/>
+          <w:rFonts w:cs="Calibri Light"/>
+          <w:color w:val="000000"/>
+          <w:szCs w:val="26"/>
+          <w:lang w:val="en-US"/>
+        </w:rPr>
+        <w:t>động tương ứ</w:t>
+      </w:r>
+      <w:r>
+        <w:rPr>
+          <w:rStyle w:val="mo"/>
+          <w:rFonts w:cs="Calibri Light"/>
+          <w:color w:val="000000"/>
+          <w:szCs w:val="26"/>
+          <w:lang w:val="en-US"/>
+        </w:rPr>
+        <w:t>ng.</w:t>
+      </w:r>
+    </w:p>
+    <w:p>
+      <w:pPr>
+        <w:pStyle w:val="ListParagraph"/>
+        <w:numPr>
+          <w:ilvl w:val="0"/>
+          <w:numId w:val="36"/>
+        </w:numPr>
+        <w:rPr>
+          <w:rStyle w:val="mo"/>
+          <w:rFonts w:cs="Calibri Light"/>
+          <w:color w:val="000000"/>
+          <w:szCs w:val="26"/>
+        </w:rPr>
+      </w:pPr>
+      <w:r>
+        <w:rPr>
+          <w:rStyle w:val="mo"/>
+          <w:rFonts w:cs="Calibri Light"/>
+          <w:color w:val="000000"/>
+          <w:szCs w:val="26"/>
+        </w:rPr>
+        <w:t>Ràng buộc:</w:t>
+      </w:r>
+    </w:p>
+    <w:p>
+      <w:pPr>
+        <w:pStyle w:val="ListParagraph"/>
+        <w:numPr>
+          <w:ilvl w:val="0"/>
+          <w:numId w:val="37"/>
+        </w:numPr>
+        <w:rPr>
+          <w:rStyle w:val="mo"/>
+          <w:rFonts w:cs="Calibri Light"/>
+          <w:color w:val="000000"/>
+          <w:szCs w:val="26"/>
+        </w:rPr>
+      </w:pPr>
+      <w:r>
+        <w:rPr>
+          <w:rStyle w:val="mo"/>
+          <w:rFonts w:cs="Calibri Light"/>
+          <w:color w:val="000000"/>
+          <w:szCs w:val="26"/>
+        </w:rPr>
+        <w:t>Cử chỉ được thu nhận trong vùng cho phép.</w:t>
+      </w:r>
+    </w:p>
+    <w:p>
+      <w:pPr>
+        <w:pStyle w:val="ListParagraph"/>
+        <w:numPr>
+          <w:ilvl w:val="0"/>
+          <w:numId w:val="37"/>
+        </w:numPr>
+        <w:rPr>
+          <w:rStyle w:val="mo"/>
+          <w:rFonts w:cs="Calibri Light"/>
+          <w:color w:val="000000"/>
+          <w:szCs w:val="26"/>
+        </w:rPr>
+      </w:pPr>
+      <w:r>
+        <w:rPr>
+          <w:rStyle w:val="mo"/>
+          <w:rFonts w:cs="Calibri Light"/>
+          <w:color w:val="000000"/>
+          <w:szCs w:val="26"/>
+        </w:rPr>
+        <w:t>Cử chỉ sử dụng chỉ là cử chỉ đơn, không nên sử dụng một lúc nhiều cử chỉ.</w:t>
+      </w:r>
+    </w:p>
+    <w:p>
+      <w:pPr>
+        <w:pStyle w:val="ListParagraph"/>
+        <w:numPr>
+          <w:ilvl w:val="0"/>
+          <w:numId w:val="37"/>
+        </w:numPr>
+        <w:rPr>
+          <w:rStyle w:val="mo"/>
+          <w:rFonts w:cs="Calibri Light"/>
+          <w:color w:val="000000"/>
+          <w:szCs w:val="26"/>
+        </w:rPr>
+      </w:pPr>
+      <w:r>
+        <w:rPr>
+          <w:rStyle w:val="mo"/>
+          <w:rFonts w:cs="Calibri Light"/>
+          <w:color w:val="000000"/>
+          <w:szCs w:val="26"/>
+        </w:rPr>
+        <w:t>Chỉ nên sử dụng các cử chỉ trong bảng mô tả, không nên sáng tạo cử chỉ để điều khiển ứng dụng.</w:t>
+      </w:r>
+    </w:p>
+    <w:p>
+      <w:pPr>
+        <w:pStyle w:val="ListParagraph"/>
+        <w:numPr>
+          <w:ilvl w:val="0"/>
+          <w:numId w:val="37"/>
+        </w:numPr>
+        <w:rPr>
+          <w:rStyle w:val="mo"/>
+          <w:rFonts w:cs="Calibri Light"/>
+          <w:color w:val="000000"/>
+          <w:szCs w:val="26"/>
+        </w:rPr>
+      </w:pPr>
+      <w:r>
+        <w:rPr>
+          <w:rStyle w:val="mo"/>
+          <w:rFonts w:cs="Calibri Light"/>
+          <w:color w:val="000000"/>
+          <w:szCs w:val="26"/>
+        </w:rPr>
+        <w:t>Nên sử dụng trong môi trường đủ ánh sáng.</w:t>
+      </w:r>
+    </w:p>
+    <w:p>
+      <w:pPr>
+        <w:pStyle w:val="A3"/>
+        <w:rPr>
+          <w:rStyle w:val="mo"/>
+          <w:color w:val="000000"/>
+          <w:szCs w:val="26"/>
+        </w:rPr>
+      </w:pPr>
+      <w:r>
+        <w:rPr>
+          <w:rStyle w:val="mo"/>
+          <w:color w:val="000000"/>
+          <w:szCs w:val="26"/>
+        </w:rPr>
+        <w:t>Biểu đồ phân rã chức năng</w:t>
+      </w:r>
+    </w:p>
+    <w:p>
+      <w:pPr>
+        <w:rPr>
+          <w:rStyle w:val="mo"/>
+          <w:rFonts w:cs="Calibri Light"/>
+          <w:color w:val="000000"/>
+          <w:szCs w:val="26"/>
+          <w:lang w:val="en-US"/>
+        </w:rPr>
+      </w:pPr>
     </w:p>
     <w:p>
       <w:pPr>
@@ -5428,29 +5849,170 @@
       <w:pPr>
         <w:pStyle w:val="Caption"/>
         <w:rPr>
-          <w:rFonts w:cs="Calibri Light"/>
           <w:lang w:val="en-US"/>
         </w:rPr>
       </w:pPr>
-      <w:bookmarkStart w:id="19" w:name="_Toc48223707"/>
-      <w:r>
-        <w:t xml:space="preserve">Hình </w:t>
-      </w:r>
-      <w:fldSimple w:instr=" SEQ Hình \* ARABIC ">
-        <w:r>
-          <w:rPr>
-            <w:noProof/>
-          </w:rPr>
-          <w:t>2</w:t>
+      <w:bookmarkStart w:id="19" w:name="_Toc48498952"/>
+      <w:r>
+        <w:t xml:space="preserve">Hình 2. </w:t>
+      </w:r>
+      <w:fldSimple w:instr=" SEQ Hình_2. \* ARABIC ">
+        <w:r>
+          <w:rPr>
+            <w:noProof/>
+          </w:rPr>
+          <w:t>1</w:t>
         </w:r>
       </w:fldSimple>
       <w:r>
         <w:rPr>
           <w:lang w:val="en-US"/>
         </w:rPr>
-        <w:t>. Bảng phím tắt và điều khiển chuột của ứng dụng 3DViewer.</w:t>
+        <w:t xml:space="preserve"> </w:t>
+      </w:r>
+      <w:r>
+        <w:rPr>
+          <w:lang w:val="en-US"/>
+        </w:rPr>
+        <w:t>Bảng phím tắt và điều khiển chuột của ứng dụng 3DViewer.</w:t>
       </w:r>
       <w:bookmarkEnd w:id="19"/>
+    </w:p>
+    <w:p>
+      <w:pPr>
+        <w:pStyle w:val="ListParagraph"/>
+        <w:numPr>
+          <w:ilvl w:val="0"/>
+          <w:numId w:val="38"/>
+        </w:numPr>
+      </w:pPr>
+      <w:r>
+        <w:t>Mô tả:</w:t>
+      </w:r>
+    </w:p>
+    <w:p>
+      <w:pPr>
+        <w:pStyle w:val="ListParagraph"/>
+        <w:numPr>
+          <w:ilvl w:val="0"/>
+          <w:numId w:val="39"/>
+        </w:numPr>
+      </w:pPr>
+      <w:r>
+        <w:t>Phím U:</w:t>
+      </w:r>
+    </w:p>
+    <w:p>
+      <w:pPr>
+        <w:pStyle w:val="ListParagraph"/>
+        <w:numPr>
+          <w:ilvl w:val="0"/>
+          <w:numId w:val="39"/>
+        </w:numPr>
+      </w:pPr>
+      <w:r>
+        <w:t>Phím M:</w:t>
+      </w:r>
+    </w:p>
+    <w:p>
+      <w:pPr>
+        <w:pStyle w:val="ListParagraph"/>
+        <w:numPr>
+          <w:ilvl w:val="0"/>
+          <w:numId w:val="39"/>
+        </w:numPr>
+      </w:pPr>
+      <w:r>
+        <w:t>Phím A:</w:t>
+      </w:r>
+    </w:p>
+    <w:p>
+      <w:pPr>
+        <w:pStyle w:val="ListParagraph"/>
+        <w:numPr>
+          <w:ilvl w:val="0"/>
+          <w:numId w:val="39"/>
+        </w:numPr>
+      </w:pPr>
+      <w:r>
+        <w:t>Phím D:</w:t>
+      </w:r>
+    </w:p>
+    <w:p>
+      <w:pPr>
+        <w:pStyle w:val="ListParagraph"/>
+        <w:numPr>
+          <w:ilvl w:val="0"/>
+          <w:numId w:val="39"/>
+        </w:numPr>
+      </w:pPr>
+      <w:r>
+        <w:t>Phím W:</w:t>
+      </w:r>
+    </w:p>
+    <w:p>
+      <w:pPr>
+        <w:pStyle w:val="ListParagraph"/>
+        <w:numPr>
+          <w:ilvl w:val="0"/>
+          <w:numId w:val="39"/>
+        </w:numPr>
+      </w:pPr>
+      <w:r>
+        <w:t>Phím X:</w:t>
+      </w:r>
+    </w:p>
+    <w:p>
+      <w:pPr>
+        <w:pStyle w:val="ListParagraph"/>
+        <w:numPr>
+          <w:ilvl w:val="0"/>
+          <w:numId w:val="39"/>
+        </w:numPr>
+      </w:pPr>
+      <w:r>
+        <w:t>Phím E:</w:t>
+      </w:r>
+    </w:p>
+    <w:p>
+      <w:pPr>
+        <w:pStyle w:val="ListParagraph"/>
+        <w:numPr>
+          <w:ilvl w:val="0"/>
+          <w:numId w:val="39"/>
+        </w:numPr>
+      </w:pPr>
+      <w:r>
+        <w:t>Phím C:</w:t>
+      </w:r>
+    </w:p>
+    <w:p>
+      <w:pPr>
+        <w:pStyle w:val="ListParagraph"/>
+        <w:numPr>
+          <w:ilvl w:val="0"/>
+          <w:numId w:val="39"/>
+        </w:numPr>
+      </w:pPr>
+      <w:r>
+        <w:lastRenderedPageBreak/>
+        <w:t>Phím ESC: được thay thế bằng phím B (back),</w:t>
+      </w:r>
+      <w:r>
+        <w:t xml:space="preserve"> sẽ mở lại lại menu toolkit ban đầu.</w:t>
+      </w:r>
+    </w:p>
+    <w:p>
+      <w:pPr>
+        <w:pStyle w:val="ListParagraph"/>
+        <w:numPr>
+          <w:ilvl w:val="0"/>
+          <w:numId w:val="39"/>
+        </w:numPr>
+      </w:pPr>
+      <w:r>
+        <w:t>Phím H: đưa ứng trở về màn hình Home, màn hình khi bắt đầu của ứng dụng 3DViewer.</w:t>
+      </w:r>
     </w:p>
     <w:p>
       <w:pPr>
@@ -5526,8 +6088,221 @@
         <w:rPr>
           <w:lang w:val="en-US"/>
         </w:rPr>
-        <w:t>(Biểu đồ hành vi tác động của người dùng đối với hệ thống)</w:t>
-      </w:r>
+        <w:t xml:space="preserve">Mô tả hoạt động cửa người dùng tác động lên hệ thống được hiển thị qua hai màn hình màn chính của 3DViewer và màn hình điều chỉnh và hiển thị cử chỉ người dùng trong vùng quy định. </w:t>
+      </w:r>
+    </w:p>
+    <w:p>
+      <w:pPr>
+        <w:keepNext/>
+        <w:jc w:val="center"/>
+      </w:pPr>
+      <w:r>
+        <w:drawing>
+          <wp:inline distT="0" distB="0" distL="0" distR="0" wp14:anchorId="72265CEF" wp14:editId="732E1E33">
+            <wp:extent cx="5579745" cy="4485005"/>
+            <wp:effectExtent l="0" t="0" r="1905" b="0"/>
+            <wp:docPr id="4" name="Picture 4"/>
+            <wp:cNvGraphicFramePr>
+              <a:graphicFrameLocks xmlns:a="http://schemas.openxmlformats.org/drawingml/2006/main" noChangeAspect="1"/>
+            </wp:cNvGraphicFramePr>
+            <a:graphic xmlns:a="http://schemas.openxmlformats.org/drawingml/2006/main">
+              <a:graphicData uri="http://schemas.openxmlformats.org/drawingml/2006/picture">
+                <pic:pic xmlns:pic="http://schemas.openxmlformats.org/drawingml/2006/picture">
+                  <pic:nvPicPr>
+                    <pic:cNvPr id="1" name=""/>
+                    <pic:cNvPicPr/>
+                  </pic:nvPicPr>
+                  <pic:blipFill>
+                    <a:blip r:embed="rId22">
+                      <a:extLst>
+                        <a:ext uri="{28A0092B-C50C-407E-A947-70E740481C1C}">
+                          <a14:useLocalDpi xmlns:a14="http://schemas.microsoft.com/office/drawing/2010/main" val="0"/>
+                        </a:ext>
+                      </a:extLst>
+                    </a:blip>
+                    <a:stretch>
+                      <a:fillRect/>
+                    </a:stretch>
+                  </pic:blipFill>
+                  <pic:spPr>
+                    <a:xfrm>
+                      <a:off x="0" y="0"/>
+                      <a:ext cx="5579745" cy="4485005"/>
+                    </a:xfrm>
+                    <a:prstGeom prst="rect">
+                      <a:avLst/>
+                    </a:prstGeom>
+                  </pic:spPr>
+                </pic:pic>
+              </a:graphicData>
+            </a:graphic>
+          </wp:inline>
+        </w:drawing>
+      </w:r>
+    </w:p>
+    <w:p>
+      <w:pPr>
+        <w:pStyle w:val="Caption"/>
+        <w:rPr>
+          <w:lang w:val="en-US"/>
+        </w:rPr>
+      </w:pPr>
+      <w:bookmarkStart w:id="20" w:name="_Toc48498953"/>
+      <w:r>
+        <w:t xml:space="preserve">Hình 2. </w:t>
+      </w:r>
+      <w:fldSimple w:instr=" SEQ Hình_2. \* ARABIC ">
+        <w:r>
+          <w:rPr>
+            <w:noProof/>
+          </w:rPr>
+          <w:t>2</w:t>
+        </w:r>
+      </w:fldSimple>
+      <w:r>
+        <w:rPr>
+          <w:lang w:val="en-US"/>
+        </w:rPr>
+        <w:t xml:space="preserve"> Biểu đồ tuần tự </w:t>
+      </w:r>
+      <w:r>
+        <w:rPr>
+          <w:lang w:val="en-US"/>
+        </w:rPr>
+        <w:t>người dùng giao tiếp</w:t>
+      </w:r>
+      <w:bookmarkEnd w:id="20"/>
+    </w:p>
+    <w:p>
+      <w:pPr>
+        <w:pStyle w:val="Caption"/>
+        <w:rPr>
+          <w:lang w:val="en-US"/>
+        </w:rPr>
+      </w:pPr>
+      <w:r>
+        <w:rPr>
+          <w:lang w:val="en-US"/>
+        </w:rPr>
+        <w:lastRenderedPageBreak/>
+        <w:t xml:space="preserve"> với 3D</w:t>
+      </w:r>
+      <w:r>
+        <w:rPr>
+          <w:lang w:val="en-US"/>
+        </w:rPr>
+        <w:t>V</w:t>
+      </w:r>
+      <w:r>
+        <w:rPr>
+          <w:lang w:val="en-US"/>
+        </w:rPr>
+        <w:t>iewer thông qua cử chỉ.</w:t>
+      </w:r>
+    </w:p>
+    <w:p>
+      <w:pPr>
+        <w:rPr>
+          <w:lang w:val="en-US"/>
+        </w:rPr>
+      </w:pPr>
+      <w:r>
+        <w:rPr>
+          <w:lang w:val="en-US"/>
+        </w:rPr>
+        <w:t xml:space="preserve">Biểu đồ trên miêu tả những sự kiện và hiển thị mà người dùng giao tiếp với </w:t>
+      </w:r>
+      <w:r>
+        <w:rPr>
+          <w:lang w:val="en-US"/>
+        </w:rPr>
+        <w:t>màn hình 3DViewer</w:t>
+      </w:r>
+      <w:r>
+        <w:rPr>
+          <w:lang w:val="en-US"/>
+        </w:rPr>
+        <w:t xml:space="preserve">. </w:t>
+      </w:r>
+    </w:p>
+    <w:p>
+      <w:pPr>
+        <w:keepNext/>
+        <w:jc w:val="center"/>
+      </w:pPr>
+      <w:r>
+        <w:rPr>
+          <w:lang w:val="en-US"/>
+        </w:rPr>
+        <w:drawing>
+          <wp:inline distT="0" distB="0" distL="0" distR="0" wp14:anchorId="6CB4C20F" wp14:editId="7830E25F">
+            <wp:extent cx="5579745" cy="4175760"/>
+            <wp:effectExtent l="0" t="0" r="1905" b="0"/>
+            <wp:docPr id="5" name="Picture 5"/>
+            <wp:cNvGraphicFramePr>
+              <a:graphicFrameLocks xmlns:a="http://schemas.openxmlformats.org/drawingml/2006/main" noChangeAspect="1"/>
+            </wp:cNvGraphicFramePr>
+            <a:graphic xmlns:a="http://schemas.openxmlformats.org/drawingml/2006/main">
+              <a:graphicData uri="http://schemas.openxmlformats.org/drawingml/2006/picture">
+                <pic:pic xmlns:pic="http://schemas.openxmlformats.org/drawingml/2006/picture">
+                  <pic:nvPicPr>
+                    <pic:cNvPr id="1" name=""/>
+                    <pic:cNvPicPr/>
+                  </pic:nvPicPr>
+                  <pic:blipFill>
+                    <a:blip r:embed="rId23">
+                      <a:extLst>
+                        <a:ext uri="{28A0092B-C50C-407E-A947-70E740481C1C}">
+                          <a14:useLocalDpi xmlns:a14="http://schemas.microsoft.com/office/drawing/2010/main" val="0"/>
+                        </a:ext>
+                      </a:extLst>
+                    </a:blip>
+                    <a:stretch>
+                      <a:fillRect/>
+                    </a:stretch>
+                  </pic:blipFill>
+                  <pic:spPr>
+                    <a:xfrm>
+                      <a:off x="0" y="0"/>
+                      <a:ext cx="5579745" cy="4175760"/>
+                    </a:xfrm>
+                    <a:prstGeom prst="rect">
+                      <a:avLst/>
+                    </a:prstGeom>
+                  </pic:spPr>
+                </pic:pic>
+              </a:graphicData>
+            </a:graphic>
+          </wp:inline>
+        </w:drawing>
+      </w:r>
+    </w:p>
+    <w:p>
+      <w:pPr>
+        <w:pStyle w:val="Caption"/>
+        <w:rPr>
+          <w:lang w:val="en-US"/>
+        </w:rPr>
+      </w:pPr>
+      <w:bookmarkStart w:id="21" w:name="_Toc48498954"/>
+      <w:r>
+        <w:t>Hình 2.</w:t>
+      </w:r>
+      <w:fldSimple w:instr=" SEQ Hình_2. \* ARABIC ">
+        <w:r>
+          <w:rPr>
+            <w:noProof/>
+          </w:rPr>
+          <w:t>3</w:t>
+        </w:r>
+      </w:fldSimple>
+      <w:r>
+        <w:rPr>
+          <w:lang w:val="en-US"/>
+        </w:rPr>
+        <w:t xml:space="preserve"> Biểu đồ tuần tự người dùng  giao tiếp với màn điều chỉnh hành vi và hiển thị thông tin.</w:t>
+      </w:r>
+      <w:bookmarkEnd w:id="21"/>
     </w:p>
     <w:p>
       <w:pPr>
@@ -5574,7 +6349,6 @@
         <w:pStyle w:val="A3"/>
       </w:pPr>
       <w:r>
-        <w:lastRenderedPageBreak/>
         <w:t>Ngôn ngữ lập trình Python</w:t>
       </w:r>
     </w:p>
@@ -5645,6 +6419,7 @@
         <w:rPr>
           <w:lang w:val="en-US"/>
         </w:rPr>
+        <w:lastRenderedPageBreak/>
         <w:t>abc</w:t>
       </w:r>
     </w:p>
@@ -5660,12 +6435,12 @@
       <w:pPr>
         <w:pStyle w:val="A1"/>
       </w:pPr>
-      <w:bookmarkStart w:id="20" w:name="_Toc48207684"/>
+      <w:bookmarkStart w:id="22" w:name="_Toc48207684"/>
       <w:r>
         <w:lastRenderedPageBreak/>
         <w:t>TRIỂN KHAI</w:t>
       </w:r>
-      <w:bookmarkEnd w:id="20"/>
+      <w:bookmarkEnd w:id="22"/>
     </w:p>
     <w:p>
       <w:pPr>
@@ -5702,11 +6477,11 @@
       <w:pPr>
         <w:pStyle w:val="A3"/>
       </w:pPr>
-      <w:bookmarkStart w:id="21" w:name="_Toc48207687"/>
+      <w:bookmarkStart w:id="23" w:name="_Toc48207687"/>
       <w:r>
         <w:t>Tác vụ thực hiện</w:t>
       </w:r>
-      <w:bookmarkEnd w:id="21"/>
+      <w:bookmarkEnd w:id="23"/>
     </w:p>
     <w:p>
       <w:pPr>
@@ -5748,14 +6523,14 @@
           <w:rFonts w:cs="Calibri Light"/>
         </w:rPr>
       </w:pPr>
-      <w:bookmarkStart w:id="22" w:name="_Toc48207688"/>
+      <w:bookmarkStart w:id="24" w:name="_Toc48207688"/>
       <w:r>
         <w:rPr>
           <w:rFonts w:cs="Calibri Light"/>
         </w:rPr>
         <w:t>Các phần mềm cần cho việc triển khai hệ thống</w:t>
       </w:r>
-      <w:bookmarkEnd w:id="22"/>
+      <w:bookmarkEnd w:id="24"/>
       <w:r>
         <w:rPr>
           <w:rFonts w:cs="Calibri Light"/>
@@ -5784,7 +6559,7 @@
           <w:rFonts w:cs="Calibri Light"/>
         </w:rPr>
       </w:pPr>
-      <w:bookmarkStart w:id="23" w:name="_Toc48207690"/>
+      <w:bookmarkStart w:id="25" w:name="_Toc48207690"/>
       <w:r>
         <w:rPr>
           <w:rFonts w:cs="Calibri Light"/>
@@ -5792,7 +6567,7 @@
         </w:rPr>
         <w:t>Kết luận</w:t>
       </w:r>
-      <w:bookmarkEnd w:id="23"/>
+      <w:bookmarkEnd w:id="25"/>
     </w:p>
     <w:p>
       <w:pPr>
@@ -5830,7 +6605,7 @@
       <w:pPr>
         <w:pStyle w:val="A0"/>
       </w:pPr>
-      <w:bookmarkStart w:id="24" w:name="_Toc48207691"/>
+      <w:bookmarkStart w:id="26" w:name="_Toc48207691"/>
       <w:r>
         <w:lastRenderedPageBreak/>
         <w:t>DANH MỤC TÀI LIỆ</w:t>
@@ -5841,10 +6616,10 @@
       <w:r>
         <w:t xml:space="preserve"> KHẢO</w:t>
       </w:r>
-      <w:bookmarkStart w:id="25" w:name="_Ref40650620"/>
-      <w:bookmarkEnd w:id="24"/>
-    </w:p>
-    <w:bookmarkEnd w:id="25"/>
+      <w:bookmarkStart w:id="27" w:name="_Ref40650620"/>
+      <w:bookmarkEnd w:id="26"/>
+    </w:p>
+    <w:bookmarkEnd w:id="27"/>
     <w:p>
       <w:pPr>
         <w:pStyle w:val="ListParagraph"/>
@@ -5978,7 +6753,7 @@
             <w:noProof/>
             <w:sz w:val="24"/>
           </w:rPr>
-          <w:t>5</w:t>
+          <w:t>1</w:t>
         </w:r>
         <w:r>
           <w:rPr>
@@ -7418,6 +8193,119 @@
     </w:lvl>
   </w:abstractNum>
   <w:abstractNum w:abstractNumId="11" w15:restartNumberingAfterBreak="0">
+    <w:nsid w:val="275778CF"/>
+    <w:multiLevelType w:val="hybridMultilevel"/>
+    <w:tmpl w:val="7F22AFDA"/>
+    <w:lvl w:ilvl="0" w:tplc="04090009">
+      <w:start w:val="1"/>
+      <w:numFmt w:val="bullet"/>
+      <w:lvlText w:val=""/>
+      <w:lvlJc w:val="left"/>
+      <w:pPr>
+        <w:ind w:left="720" w:hanging="360"/>
+      </w:pPr>
+      <w:rPr>
+        <w:rFonts w:ascii="Wingdings" w:hAnsi="Wingdings" w:hint="default"/>
+      </w:rPr>
+    </w:lvl>
+    <w:lvl w:ilvl="1" w:tplc="04090003" w:tentative="1">
+      <w:start w:val="1"/>
+      <w:numFmt w:val="bullet"/>
+      <w:lvlText w:val="o"/>
+      <w:lvlJc w:val="left"/>
+      <w:pPr>
+        <w:ind w:left="1440" w:hanging="360"/>
+      </w:pPr>
+      <w:rPr>
+        <w:rFonts w:ascii="Courier New" w:hAnsi="Courier New" w:cs="Courier New" w:hint="default"/>
+      </w:rPr>
+    </w:lvl>
+    <w:lvl w:ilvl="2" w:tplc="04090005" w:tentative="1">
+      <w:start w:val="1"/>
+      <w:numFmt w:val="bullet"/>
+      <w:lvlText w:val=""/>
+      <w:lvlJc w:val="left"/>
+      <w:pPr>
+        <w:ind w:left="2160" w:hanging="360"/>
+      </w:pPr>
+      <w:rPr>
+        <w:rFonts w:ascii="Wingdings" w:hAnsi="Wingdings" w:hint="default"/>
+      </w:rPr>
+    </w:lvl>
+    <w:lvl w:ilvl="3" w:tplc="04090001" w:tentative="1">
+      <w:start w:val="1"/>
+      <w:numFmt w:val="bullet"/>
+      <w:lvlText w:val=""/>
+      <w:lvlJc w:val="left"/>
+      <w:pPr>
+        <w:ind w:left="2880" w:hanging="360"/>
+      </w:pPr>
+      <w:rPr>
+        <w:rFonts w:ascii="Symbol" w:hAnsi="Symbol" w:hint="default"/>
+      </w:rPr>
+    </w:lvl>
+    <w:lvl w:ilvl="4" w:tplc="04090003" w:tentative="1">
+      <w:start w:val="1"/>
+      <w:numFmt w:val="bullet"/>
+      <w:lvlText w:val="o"/>
+      <w:lvlJc w:val="left"/>
+      <w:pPr>
+        <w:ind w:left="3600" w:hanging="360"/>
+      </w:pPr>
+      <w:rPr>
+        <w:rFonts w:ascii="Courier New" w:hAnsi="Courier New" w:cs="Courier New" w:hint="default"/>
+      </w:rPr>
+    </w:lvl>
+    <w:lvl w:ilvl="5" w:tplc="04090005" w:tentative="1">
+      <w:start w:val="1"/>
+      <w:numFmt w:val="bullet"/>
+      <w:lvlText w:val=""/>
+      <w:lvlJc w:val="left"/>
+      <w:pPr>
+        <w:ind w:left="4320" w:hanging="360"/>
+      </w:pPr>
+      <w:rPr>
+        <w:rFonts w:ascii="Wingdings" w:hAnsi="Wingdings" w:hint="default"/>
+      </w:rPr>
+    </w:lvl>
+    <w:lvl w:ilvl="6" w:tplc="04090001" w:tentative="1">
+      <w:start w:val="1"/>
+      <w:numFmt w:val="bullet"/>
+      <w:lvlText w:val=""/>
+      <w:lvlJc w:val="left"/>
+      <w:pPr>
+        <w:ind w:left="5040" w:hanging="360"/>
+      </w:pPr>
+      <w:rPr>
+        <w:rFonts w:ascii="Symbol" w:hAnsi="Symbol" w:hint="default"/>
+      </w:rPr>
+    </w:lvl>
+    <w:lvl w:ilvl="7" w:tplc="04090003" w:tentative="1">
+      <w:start w:val="1"/>
+      <w:numFmt w:val="bullet"/>
+      <w:lvlText w:val="o"/>
+      <w:lvlJc w:val="left"/>
+      <w:pPr>
+        <w:ind w:left="5760" w:hanging="360"/>
+      </w:pPr>
+      <w:rPr>
+        <w:rFonts w:ascii="Courier New" w:hAnsi="Courier New" w:cs="Courier New" w:hint="default"/>
+      </w:rPr>
+    </w:lvl>
+    <w:lvl w:ilvl="8" w:tplc="04090005" w:tentative="1">
+      <w:start w:val="1"/>
+      <w:numFmt w:val="bullet"/>
+      <w:lvlText w:val=""/>
+      <w:lvlJc w:val="left"/>
+      <w:pPr>
+        <w:ind w:left="6480" w:hanging="360"/>
+      </w:pPr>
+      <w:rPr>
+        <w:rFonts w:ascii="Wingdings" w:hAnsi="Wingdings" w:hint="default"/>
+      </w:rPr>
+    </w:lvl>
+  </w:abstractNum>
+  <w:abstractNum w:abstractNumId="12" w15:restartNumberingAfterBreak="0">
     <w:nsid w:val="290D15DF"/>
     <w:multiLevelType w:val="hybridMultilevel"/>
     <w:tmpl w:val="89DE7586"/>
@@ -7503,7 +8391,7 @@
       </w:pPr>
     </w:lvl>
   </w:abstractNum>
-  <w:abstractNum w:abstractNumId="12" w15:restartNumberingAfterBreak="0">
+  <w:abstractNum w:abstractNumId="13" w15:restartNumberingAfterBreak="0">
     <w:nsid w:val="2F0C28C9"/>
     <w:multiLevelType w:val="hybridMultilevel"/>
     <w:tmpl w:val="D5524256"/>
@@ -7616,7 +8504,7 @@
       </w:rPr>
     </w:lvl>
   </w:abstractNum>
-  <w:abstractNum w:abstractNumId="13" w15:restartNumberingAfterBreak="0">
+  <w:abstractNum w:abstractNumId="14" w15:restartNumberingAfterBreak="0">
     <w:nsid w:val="31484CFC"/>
     <w:multiLevelType w:val="hybridMultilevel"/>
     <w:tmpl w:val="469AF7FE"/>
@@ -7729,7 +8617,7 @@
       </w:rPr>
     </w:lvl>
   </w:abstractNum>
-  <w:abstractNum w:abstractNumId="14" w15:restartNumberingAfterBreak="0">
+  <w:abstractNum w:abstractNumId="15" w15:restartNumberingAfterBreak="0">
     <w:nsid w:val="35083107"/>
     <w:multiLevelType w:val="hybridMultilevel"/>
     <w:tmpl w:val="38F0B072"/>
@@ -7842,7 +8730,7 @@
       </w:rPr>
     </w:lvl>
   </w:abstractNum>
-  <w:abstractNum w:abstractNumId="15" w15:restartNumberingAfterBreak="0">
+  <w:abstractNum w:abstractNumId="16" w15:restartNumberingAfterBreak="0">
     <w:nsid w:val="35F11A22"/>
     <w:multiLevelType w:val="hybridMultilevel"/>
     <w:tmpl w:val="A2A05AA4"/>
@@ -7955,7 +8843,7 @@
       </w:rPr>
     </w:lvl>
   </w:abstractNum>
-  <w:abstractNum w:abstractNumId="16" w15:restartNumberingAfterBreak="0">
+  <w:abstractNum w:abstractNumId="17" w15:restartNumberingAfterBreak="0">
     <w:nsid w:val="399A1A0A"/>
     <w:multiLevelType w:val="hybridMultilevel"/>
     <w:tmpl w:val="5D0AE404"/>
@@ -8068,7 +8956,7 @@
       </w:rPr>
     </w:lvl>
   </w:abstractNum>
-  <w:abstractNum w:abstractNumId="17" w15:restartNumberingAfterBreak="0">
+  <w:abstractNum w:abstractNumId="18" w15:restartNumberingAfterBreak="0">
     <w:nsid w:val="41C15697"/>
     <w:multiLevelType w:val="hybridMultilevel"/>
     <w:tmpl w:val="2C26081E"/>
@@ -8181,7 +9069,120 @@
       </w:rPr>
     </w:lvl>
   </w:abstractNum>
-  <w:abstractNum w:abstractNumId="18" w15:restartNumberingAfterBreak="0">
+  <w:abstractNum w:abstractNumId="19" w15:restartNumberingAfterBreak="0">
+    <w:nsid w:val="46167F04"/>
+    <w:multiLevelType w:val="hybridMultilevel"/>
+    <w:tmpl w:val="32FC32F0"/>
+    <w:lvl w:ilvl="0" w:tplc="75A22572">
+      <w:start w:val="1"/>
+      <w:numFmt w:val="bullet"/>
+      <w:lvlText w:val=""/>
+      <w:lvlJc w:val="left"/>
+      <w:pPr>
+        <w:ind w:left="1440" w:hanging="360"/>
+      </w:pPr>
+      <w:rPr>
+        <w:rFonts w:ascii="Symbol" w:hAnsi="Symbol" w:hint="default"/>
+      </w:rPr>
+    </w:lvl>
+    <w:lvl w:ilvl="1" w:tplc="04090003" w:tentative="1">
+      <w:start w:val="1"/>
+      <w:numFmt w:val="bullet"/>
+      <w:lvlText w:val="o"/>
+      <w:lvlJc w:val="left"/>
+      <w:pPr>
+        <w:ind w:left="2160" w:hanging="360"/>
+      </w:pPr>
+      <w:rPr>
+        <w:rFonts w:ascii="Courier New" w:hAnsi="Courier New" w:cs="Courier New" w:hint="default"/>
+      </w:rPr>
+    </w:lvl>
+    <w:lvl w:ilvl="2" w:tplc="04090005" w:tentative="1">
+      <w:start w:val="1"/>
+      <w:numFmt w:val="bullet"/>
+      <w:lvlText w:val=""/>
+      <w:lvlJc w:val="left"/>
+      <w:pPr>
+        <w:ind w:left="2880" w:hanging="360"/>
+      </w:pPr>
+      <w:rPr>
+        <w:rFonts w:ascii="Wingdings" w:hAnsi="Wingdings" w:hint="default"/>
+      </w:rPr>
+    </w:lvl>
+    <w:lvl w:ilvl="3" w:tplc="04090001" w:tentative="1">
+      <w:start w:val="1"/>
+      <w:numFmt w:val="bullet"/>
+      <w:lvlText w:val=""/>
+      <w:lvlJc w:val="left"/>
+      <w:pPr>
+        <w:ind w:left="3600" w:hanging="360"/>
+      </w:pPr>
+      <w:rPr>
+        <w:rFonts w:ascii="Symbol" w:hAnsi="Symbol" w:hint="default"/>
+      </w:rPr>
+    </w:lvl>
+    <w:lvl w:ilvl="4" w:tplc="04090003" w:tentative="1">
+      <w:start w:val="1"/>
+      <w:numFmt w:val="bullet"/>
+      <w:lvlText w:val="o"/>
+      <w:lvlJc w:val="left"/>
+      <w:pPr>
+        <w:ind w:left="4320" w:hanging="360"/>
+      </w:pPr>
+      <w:rPr>
+        <w:rFonts w:ascii="Courier New" w:hAnsi="Courier New" w:cs="Courier New" w:hint="default"/>
+      </w:rPr>
+    </w:lvl>
+    <w:lvl w:ilvl="5" w:tplc="04090005" w:tentative="1">
+      <w:start w:val="1"/>
+      <w:numFmt w:val="bullet"/>
+      <w:lvlText w:val=""/>
+      <w:lvlJc w:val="left"/>
+      <w:pPr>
+        <w:ind w:left="5040" w:hanging="360"/>
+      </w:pPr>
+      <w:rPr>
+        <w:rFonts w:ascii="Wingdings" w:hAnsi="Wingdings" w:hint="default"/>
+      </w:rPr>
+    </w:lvl>
+    <w:lvl w:ilvl="6" w:tplc="04090001" w:tentative="1">
+      <w:start w:val="1"/>
+      <w:numFmt w:val="bullet"/>
+      <w:lvlText w:val=""/>
+      <w:lvlJc w:val="left"/>
+      <w:pPr>
+        <w:ind w:left="5760" w:hanging="360"/>
+      </w:pPr>
+      <w:rPr>
+        <w:rFonts w:ascii="Symbol" w:hAnsi="Symbol" w:hint="default"/>
+      </w:rPr>
+    </w:lvl>
+    <w:lvl w:ilvl="7" w:tplc="04090003" w:tentative="1">
+      <w:start w:val="1"/>
+      <w:numFmt w:val="bullet"/>
+      <w:lvlText w:val="o"/>
+      <w:lvlJc w:val="left"/>
+      <w:pPr>
+        <w:ind w:left="6480" w:hanging="360"/>
+      </w:pPr>
+      <w:rPr>
+        <w:rFonts w:ascii="Courier New" w:hAnsi="Courier New" w:cs="Courier New" w:hint="default"/>
+      </w:rPr>
+    </w:lvl>
+    <w:lvl w:ilvl="8" w:tplc="04090005" w:tentative="1">
+      <w:start w:val="1"/>
+      <w:numFmt w:val="bullet"/>
+      <w:lvlText w:val=""/>
+      <w:lvlJc w:val="left"/>
+      <w:pPr>
+        <w:ind w:left="7200" w:hanging="360"/>
+      </w:pPr>
+      <w:rPr>
+        <w:rFonts w:ascii="Wingdings" w:hAnsi="Wingdings" w:hint="default"/>
+      </w:rPr>
+    </w:lvl>
+  </w:abstractNum>
+  <w:abstractNum w:abstractNumId="20" w15:restartNumberingAfterBreak="0">
     <w:nsid w:val="4B8321E0"/>
     <w:multiLevelType w:val="hybridMultilevel"/>
     <w:tmpl w:val="76FC41BA"/>
@@ -8294,7 +9295,120 @@
       </w:rPr>
     </w:lvl>
   </w:abstractNum>
-  <w:abstractNum w:abstractNumId="19" w15:restartNumberingAfterBreak="0">
+  <w:abstractNum w:abstractNumId="21" w15:restartNumberingAfterBreak="0">
+    <w:nsid w:val="5258404E"/>
+    <w:multiLevelType w:val="hybridMultilevel"/>
+    <w:tmpl w:val="88C69554"/>
+    <w:lvl w:ilvl="0" w:tplc="04090009">
+      <w:start w:val="1"/>
+      <w:numFmt w:val="bullet"/>
+      <w:lvlText w:val=""/>
+      <w:lvlJc w:val="left"/>
+      <w:pPr>
+        <w:ind w:left="720" w:hanging="360"/>
+      </w:pPr>
+      <w:rPr>
+        <w:rFonts w:ascii="Wingdings" w:hAnsi="Wingdings" w:hint="default"/>
+      </w:rPr>
+    </w:lvl>
+    <w:lvl w:ilvl="1" w:tplc="04090003" w:tentative="1">
+      <w:start w:val="1"/>
+      <w:numFmt w:val="bullet"/>
+      <w:lvlText w:val="o"/>
+      <w:lvlJc w:val="left"/>
+      <w:pPr>
+        <w:ind w:left="1440" w:hanging="360"/>
+      </w:pPr>
+      <w:rPr>
+        <w:rFonts w:ascii="Courier New" w:hAnsi="Courier New" w:cs="Courier New" w:hint="default"/>
+      </w:rPr>
+    </w:lvl>
+    <w:lvl w:ilvl="2" w:tplc="04090005" w:tentative="1">
+      <w:start w:val="1"/>
+      <w:numFmt w:val="bullet"/>
+      <w:lvlText w:val=""/>
+      <w:lvlJc w:val="left"/>
+      <w:pPr>
+        <w:ind w:left="2160" w:hanging="360"/>
+      </w:pPr>
+      <w:rPr>
+        <w:rFonts w:ascii="Wingdings" w:hAnsi="Wingdings" w:hint="default"/>
+      </w:rPr>
+    </w:lvl>
+    <w:lvl w:ilvl="3" w:tplc="04090001" w:tentative="1">
+      <w:start w:val="1"/>
+      <w:numFmt w:val="bullet"/>
+      <w:lvlText w:val=""/>
+      <w:lvlJc w:val="left"/>
+      <w:pPr>
+        <w:ind w:left="2880" w:hanging="360"/>
+      </w:pPr>
+      <w:rPr>
+        <w:rFonts w:ascii="Symbol" w:hAnsi="Symbol" w:hint="default"/>
+      </w:rPr>
+    </w:lvl>
+    <w:lvl w:ilvl="4" w:tplc="04090003" w:tentative="1">
+      <w:start w:val="1"/>
+      <w:numFmt w:val="bullet"/>
+      <w:lvlText w:val="o"/>
+      <w:lvlJc w:val="left"/>
+      <w:pPr>
+        <w:ind w:left="3600" w:hanging="360"/>
+      </w:pPr>
+      <w:rPr>
+        <w:rFonts w:ascii="Courier New" w:hAnsi="Courier New" w:cs="Courier New" w:hint="default"/>
+      </w:rPr>
+    </w:lvl>
+    <w:lvl w:ilvl="5" w:tplc="04090005" w:tentative="1">
+      <w:start w:val="1"/>
+      <w:numFmt w:val="bullet"/>
+      <w:lvlText w:val=""/>
+      <w:lvlJc w:val="left"/>
+      <w:pPr>
+        <w:ind w:left="4320" w:hanging="360"/>
+      </w:pPr>
+      <w:rPr>
+        <w:rFonts w:ascii="Wingdings" w:hAnsi="Wingdings" w:hint="default"/>
+      </w:rPr>
+    </w:lvl>
+    <w:lvl w:ilvl="6" w:tplc="04090001" w:tentative="1">
+      <w:start w:val="1"/>
+      <w:numFmt w:val="bullet"/>
+      <w:lvlText w:val=""/>
+      <w:lvlJc w:val="left"/>
+      <w:pPr>
+        <w:ind w:left="5040" w:hanging="360"/>
+      </w:pPr>
+      <w:rPr>
+        <w:rFonts w:ascii="Symbol" w:hAnsi="Symbol" w:hint="default"/>
+      </w:rPr>
+    </w:lvl>
+    <w:lvl w:ilvl="7" w:tplc="04090003" w:tentative="1">
+      <w:start w:val="1"/>
+      <w:numFmt w:val="bullet"/>
+      <w:lvlText w:val="o"/>
+      <w:lvlJc w:val="left"/>
+      <w:pPr>
+        <w:ind w:left="5760" w:hanging="360"/>
+      </w:pPr>
+      <w:rPr>
+        <w:rFonts w:ascii="Courier New" w:hAnsi="Courier New" w:cs="Courier New" w:hint="default"/>
+      </w:rPr>
+    </w:lvl>
+    <w:lvl w:ilvl="8" w:tplc="04090005" w:tentative="1">
+      <w:start w:val="1"/>
+      <w:numFmt w:val="bullet"/>
+      <w:lvlText w:val=""/>
+      <w:lvlJc w:val="left"/>
+      <w:pPr>
+        <w:ind w:left="6480" w:hanging="360"/>
+      </w:pPr>
+      <w:rPr>
+        <w:rFonts w:ascii="Wingdings" w:hAnsi="Wingdings" w:hint="default"/>
+      </w:rPr>
+    </w:lvl>
+  </w:abstractNum>
+  <w:abstractNum w:abstractNumId="22" w15:restartNumberingAfterBreak="0">
     <w:nsid w:val="527F0B85"/>
     <w:multiLevelType w:val="hybridMultilevel"/>
     <w:tmpl w:val="608A0498"/>
@@ -8407,7 +9521,7 @@
       </w:rPr>
     </w:lvl>
   </w:abstractNum>
-  <w:abstractNum w:abstractNumId="20" w15:restartNumberingAfterBreak="0">
+  <w:abstractNum w:abstractNumId="23" w15:restartNumberingAfterBreak="0">
     <w:nsid w:val="54284AA2"/>
     <w:multiLevelType w:val="hybridMultilevel"/>
     <w:tmpl w:val="F9ACC14A"/>
@@ -8520,7 +9634,7 @@
       </w:rPr>
     </w:lvl>
   </w:abstractNum>
-  <w:abstractNum w:abstractNumId="21" w15:restartNumberingAfterBreak="0">
+  <w:abstractNum w:abstractNumId="24" w15:restartNumberingAfterBreak="0">
     <w:nsid w:val="56C805C7"/>
     <w:multiLevelType w:val="hybridMultilevel"/>
     <w:tmpl w:val="B27CDF66"/>
@@ -8633,7 +9747,7 @@
       </w:rPr>
     </w:lvl>
   </w:abstractNum>
-  <w:abstractNum w:abstractNumId="22" w15:restartNumberingAfterBreak="0">
+  <w:abstractNum w:abstractNumId="25" w15:restartNumberingAfterBreak="0">
     <w:nsid w:val="5A287735"/>
     <w:multiLevelType w:val="multilevel"/>
     <w:tmpl w:val="44DC2006"/>
@@ -8754,7 +9868,7 @@
       </w:rPr>
     </w:lvl>
   </w:abstractNum>
-  <w:abstractNum w:abstractNumId="23" w15:restartNumberingAfterBreak="0">
+  <w:abstractNum w:abstractNumId="26" w15:restartNumberingAfterBreak="0">
     <w:nsid w:val="5B2145F9"/>
     <w:multiLevelType w:val="hybridMultilevel"/>
     <w:tmpl w:val="5538A030"/>
@@ -8867,7 +9981,7 @@
       </w:rPr>
     </w:lvl>
   </w:abstractNum>
-  <w:abstractNum w:abstractNumId="24" w15:restartNumberingAfterBreak="0">
+  <w:abstractNum w:abstractNumId="27" w15:restartNumberingAfterBreak="0">
     <w:nsid w:val="5C376BEA"/>
     <w:multiLevelType w:val="hybridMultilevel"/>
     <w:tmpl w:val="95986642"/>
@@ -8980,7 +10094,7 @@
       </w:rPr>
     </w:lvl>
   </w:abstractNum>
-  <w:abstractNum w:abstractNumId="25" w15:restartNumberingAfterBreak="0">
+  <w:abstractNum w:abstractNumId="28" w15:restartNumberingAfterBreak="0">
     <w:nsid w:val="5D085131"/>
     <w:multiLevelType w:val="hybridMultilevel"/>
     <w:tmpl w:val="0CC40D64"/>
@@ -9093,7 +10207,7 @@
       </w:rPr>
     </w:lvl>
   </w:abstractNum>
-  <w:abstractNum w:abstractNumId="26" w15:restartNumberingAfterBreak="0">
+  <w:abstractNum w:abstractNumId="29" w15:restartNumberingAfterBreak="0">
     <w:nsid w:val="620476CD"/>
     <w:multiLevelType w:val="hybridMultilevel"/>
     <w:tmpl w:val="A0F2E13A"/>
@@ -9206,7 +10320,7 @@
       </w:rPr>
     </w:lvl>
   </w:abstractNum>
-  <w:abstractNum w:abstractNumId="27" w15:restartNumberingAfterBreak="0">
+  <w:abstractNum w:abstractNumId="30" w15:restartNumberingAfterBreak="0">
     <w:nsid w:val="65955BAD"/>
     <w:multiLevelType w:val="hybridMultilevel"/>
     <w:tmpl w:val="6A9ECDD2"/>
@@ -9319,7 +10433,7 @@
       </w:rPr>
     </w:lvl>
   </w:abstractNum>
-  <w:abstractNum w:abstractNumId="28" w15:restartNumberingAfterBreak="0">
+  <w:abstractNum w:abstractNumId="31" w15:restartNumberingAfterBreak="0">
     <w:nsid w:val="690D5F2A"/>
     <w:multiLevelType w:val="hybridMultilevel"/>
     <w:tmpl w:val="0C6CF230"/>
@@ -9411,7 +10525,120 @@
       </w:pPr>
     </w:lvl>
   </w:abstractNum>
-  <w:abstractNum w:abstractNumId="29" w15:restartNumberingAfterBreak="0">
+  <w:abstractNum w:abstractNumId="32" w15:restartNumberingAfterBreak="0">
+    <w:nsid w:val="69AA59B5"/>
+    <w:multiLevelType w:val="hybridMultilevel"/>
+    <w:tmpl w:val="6F769EAA"/>
+    <w:lvl w:ilvl="0" w:tplc="75A22572">
+      <w:start w:val="1"/>
+      <w:numFmt w:val="bullet"/>
+      <w:lvlText w:val=""/>
+      <w:lvlJc w:val="left"/>
+      <w:pPr>
+        <w:ind w:left="1440" w:hanging="360"/>
+      </w:pPr>
+      <w:rPr>
+        <w:rFonts w:ascii="Symbol" w:hAnsi="Symbol" w:hint="default"/>
+      </w:rPr>
+    </w:lvl>
+    <w:lvl w:ilvl="1" w:tplc="04090003" w:tentative="1">
+      <w:start w:val="1"/>
+      <w:numFmt w:val="bullet"/>
+      <w:lvlText w:val="o"/>
+      <w:lvlJc w:val="left"/>
+      <w:pPr>
+        <w:ind w:left="2160" w:hanging="360"/>
+      </w:pPr>
+      <w:rPr>
+        <w:rFonts w:ascii="Courier New" w:hAnsi="Courier New" w:cs="Courier New" w:hint="default"/>
+      </w:rPr>
+    </w:lvl>
+    <w:lvl w:ilvl="2" w:tplc="04090005" w:tentative="1">
+      <w:start w:val="1"/>
+      <w:numFmt w:val="bullet"/>
+      <w:lvlText w:val=""/>
+      <w:lvlJc w:val="left"/>
+      <w:pPr>
+        <w:ind w:left="2880" w:hanging="360"/>
+      </w:pPr>
+      <w:rPr>
+        <w:rFonts w:ascii="Wingdings" w:hAnsi="Wingdings" w:hint="default"/>
+      </w:rPr>
+    </w:lvl>
+    <w:lvl w:ilvl="3" w:tplc="04090001" w:tentative="1">
+      <w:start w:val="1"/>
+      <w:numFmt w:val="bullet"/>
+      <w:lvlText w:val=""/>
+      <w:lvlJc w:val="left"/>
+      <w:pPr>
+        <w:ind w:left="3600" w:hanging="360"/>
+      </w:pPr>
+      <w:rPr>
+        <w:rFonts w:ascii="Symbol" w:hAnsi="Symbol" w:hint="default"/>
+      </w:rPr>
+    </w:lvl>
+    <w:lvl w:ilvl="4" w:tplc="04090003" w:tentative="1">
+      <w:start w:val="1"/>
+      <w:numFmt w:val="bullet"/>
+      <w:lvlText w:val="o"/>
+      <w:lvlJc w:val="left"/>
+      <w:pPr>
+        <w:ind w:left="4320" w:hanging="360"/>
+      </w:pPr>
+      <w:rPr>
+        <w:rFonts w:ascii="Courier New" w:hAnsi="Courier New" w:cs="Courier New" w:hint="default"/>
+      </w:rPr>
+    </w:lvl>
+    <w:lvl w:ilvl="5" w:tplc="04090005" w:tentative="1">
+      <w:start w:val="1"/>
+      <w:numFmt w:val="bullet"/>
+      <w:lvlText w:val=""/>
+      <w:lvlJc w:val="left"/>
+      <w:pPr>
+        <w:ind w:left="5040" w:hanging="360"/>
+      </w:pPr>
+      <w:rPr>
+        <w:rFonts w:ascii="Wingdings" w:hAnsi="Wingdings" w:hint="default"/>
+      </w:rPr>
+    </w:lvl>
+    <w:lvl w:ilvl="6" w:tplc="04090001" w:tentative="1">
+      <w:start w:val="1"/>
+      <w:numFmt w:val="bullet"/>
+      <w:lvlText w:val=""/>
+      <w:lvlJc w:val="left"/>
+      <w:pPr>
+        <w:ind w:left="5760" w:hanging="360"/>
+      </w:pPr>
+      <w:rPr>
+        <w:rFonts w:ascii="Symbol" w:hAnsi="Symbol" w:hint="default"/>
+      </w:rPr>
+    </w:lvl>
+    <w:lvl w:ilvl="7" w:tplc="04090003" w:tentative="1">
+      <w:start w:val="1"/>
+      <w:numFmt w:val="bullet"/>
+      <w:lvlText w:val="o"/>
+      <w:lvlJc w:val="left"/>
+      <w:pPr>
+        <w:ind w:left="6480" w:hanging="360"/>
+      </w:pPr>
+      <w:rPr>
+        <w:rFonts w:ascii="Courier New" w:hAnsi="Courier New" w:cs="Courier New" w:hint="default"/>
+      </w:rPr>
+    </w:lvl>
+    <w:lvl w:ilvl="8" w:tplc="04090005" w:tentative="1">
+      <w:start w:val="1"/>
+      <w:numFmt w:val="bullet"/>
+      <w:lvlText w:val=""/>
+      <w:lvlJc w:val="left"/>
+      <w:pPr>
+        <w:ind w:left="7200" w:hanging="360"/>
+      </w:pPr>
+      <w:rPr>
+        <w:rFonts w:ascii="Wingdings" w:hAnsi="Wingdings" w:hint="default"/>
+      </w:rPr>
+    </w:lvl>
+  </w:abstractNum>
+  <w:abstractNum w:abstractNumId="33" w15:restartNumberingAfterBreak="0">
     <w:nsid w:val="6BBE3522"/>
     <w:multiLevelType w:val="hybridMultilevel"/>
     <w:tmpl w:val="6246B46E"/>
@@ -9524,7 +10751,7 @@
       </w:rPr>
     </w:lvl>
   </w:abstractNum>
-  <w:abstractNum w:abstractNumId="30" w15:restartNumberingAfterBreak="0">
+  <w:abstractNum w:abstractNumId="34" w15:restartNumberingAfterBreak="0">
     <w:nsid w:val="6D1F7CB0"/>
     <w:multiLevelType w:val="hybridMultilevel"/>
     <w:tmpl w:val="817623E2"/>
@@ -9637,7 +10864,7 @@
       </w:rPr>
     </w:lvl>
   </w:abstractNum>
-  <w:abstractNum w:abstractNumId="31" w15:restartNumberingAfterBreak="0">
+  <w:abstractNum w:abstractNumId="35" w15:restartNumberingAfterBreak="0">
     <w:nsid w:val="6EC54C4D"/>
     <w:multiLevelType w:val="hybridMultilevel"/>
     <w:tmpl w:val="DB981232"/>
@@ -9723,7 +10950,7 @@
       </w:pPr>
     </w:lvl>
   </w:abstractNum>
-  <w:abstractNum w:abstractNumId="32" w15:restartNumberingAfterBreak="0">
+  <w:abstractNum w:abstractNumId="36" w15:restartNumberingAfterBreak="0">
     <w:nsid w:val="6F0567A8"/>
     <w:multiLevelType w:val="hybridMultilevel"/>
     <w:tmpl w:val="D6C4D4C6"/>
@@ -9809,7 +11036,7 @@
       </w:pPr>
     </w:lvl>
   </w:abstractNum>
-  <w:abstractNum w:abstractNumId="33" w15:restartNumberingAfterBreak="0">
+  <w:abstractNum w:abstractNumId="37" w15:restartNumberingAfterBreak="0">
     <w:nsid w:val="7898352A"/>
     <w:multiLevelType w:val="hybridMultilevel"/>
     <w:tmpl w:val="9C46922C"/>
@@ -9921,7 +11148,7 @@
       </w:rPr>
     </w:lvl>
   </w:abstractNum>
-  <w:abstractNum w:abstractNumId="34" w15:restartNumberingAfterBreak="0">
+  <w:abstractNum w:abstractNumId="38" w15:restartNumberingAfterBreak="0">
     <w:nsid w:val="79B721AF"/>
     <w:multiLevelType w:val="hybridMultilevel"/>
     <w:tmpl w:val="DD326638"/>
@@ -10035,13 +11262,13 @@
     </w:lvl>
   </w:abstractNum>
   <w:num w:numId="1">
-    <w:abstractNumId w:val="28"/>
+    <w:abstractNumId w:val="31"/>
   </w:num>
   <w:num w:numId="2">
-    <w:abstractNumId w:val="22"/>
+    <w:abstractNumId w:val="25"/>
   </w:num>
   <w:num w:numId="3">
-    <w:abstractNumId w:val="30"/>
+    <w:abstractNumId w:val="34"/>
   </w:num>
   <w:num w:numId="4">
     <w:abstractNumId w:val="9"/>
@@ -10053,76 +11280,76 @@
     <w:abstractNumId w:val="6"/>
   </w:num>
   <w:num w:numId="7">
-    <w:abstractNumId w:val="18"/>
+    <w:abstractNumId w:val="20"/>
   </w:num>
   <w:num w:numId="8">
+    <w:abstractNumId w:val="27"/>
+  </w:num>
+  <w:num w:numId="9">
+    <w:abstractNumId w:val="15"/>
+  </w:num>
+  <w:num w:numId="10">
     <w:abstractNumId w:val="24"/>
   </w:num>
-  <w:num w:numId="9">
-    <w:abstractNumId w:val="14"/>
-  </w:num>
-  <w:num w:numId="10">
-    <w:abstractNumId w:val="21"/>
-  </w:num>
   <w:num w:numId="11">
-    <w:abstractNumId w:val="20"/>
+    <w:abstractNumId w:val="23"/>
   </w:num>
   <w:num w:numId="12">
-    <w:abstractNumId w:val="25"/>
+    <w:abstractNumId w:val="28"/>
   </w:num>
   <w:num w:numId="13">
-    <w:abstractNumId w:val="13"/>
+    <w:abstractNumId w:val="14"/>
   </w:num>
   <w:num w:numId="14">
     <w:abstractNumId w:val="5"/>
   </w:num>
   <w:num w:numId="15">
-    <w:abstractNumId w:val="27"/>
+    <w:abstractNumId w:val="30"/>
   </w:num>
   <w:num w:numId="16">
     <w:abstractNumId w:val="10"/>
   </w:num>
   <w:num w:numId="17">
-    <w:abstractNumId w:val="31"/>
+    <w:abstractNumId w:val="35"/>
   </w:num>
   <w:num w:numId="18">
-    <w:abstractNumId w:val="29"/>
+    <w:abstractNumId w:val="33"/>
   </w:num>
   <w:num w:numId="19">
-    <w:abstractNumId w:val="23"/>
+    <w:abstractNumId w:val="26"/>
   </w:num>
   <w:num w:numId="20">
-    <w:abstractNumId w:val="19"/>
+    <w:abstractNumId w:val="22"/>
   </w:num>
   <w:num w:numId="21">
-    <w:abstractNumId w:val="26"/>
+    <w:abstractNumId w:val="29"/>
   </w:num>
   <w:num w:numId="22">
     <w:abstractNumId w:val="0"/>
   </w:num>
   <w:num w:numId="23">
-    <w:abstractNumId w:val="12"/>
+    <w:abstractNumId w:val="13"/>
   </w:num>
   <w:num w:numId="24">
-    <w:abstractNumId w:val="16"/>
+    <w:abstractNumId w:val="17"/>
   </w:num>
   <w:num w:numId="25">
-    <w:abstractNumId w:val="17"/>
+    <w:abstractNumId w:val="18"/>
   </w:num>
   <w:num w:numId="26">
     <w:abstractNumId w:val="2"/>
   </w:num>
   <w:num w:numId="27">
-    <w:abstractNumId w:val="33"/>
+    <w:abstractNumId w:val="37"/>
   </w:num>
   <w:num w:numId="28">
     <w:abstractNumId w:val="8"/>
   </w:num>
   <w:num w:numId="29">
-    <w:abstractNumId w:val="34"/>
+    <w:abstractNumId w:val="38"/>
   </w:num>
   <w:num w:numId="30">
-    <w:abstractNumId w:val="15"/>
+    <w:abstractNumId w:val="16"/>
   </w:num>
   <w:num w:numId="31">
     <w:abstractNumId w:val="4"/>
@@ -10131,13 +11358,25 @@
     <w:abstractNumId w:val="3"/>
   </w:num>
   <w:num w:numId="33">
-    <w:abstractNumId w:val="32"/>
+    <w:abstractNumId w:val="36"/>
   </w:num>
   <w:num w:numId="34">
-    <w:abstractNumId w:val="11"/>
+    <w:abstractNumId w:val="12"/>
   </w:num>
   <w:num w:numId="35">
     <w:abstractNumId w:val="1"/>
+  </w:num>
+  <w:num w:numId="36">
+    <w:abstractNumId w:val="11"/>
+  </w:num>
+  <w:num w:numId="37">
+    <w:abstractNumId w:val="32"/>
+  </w:num>
+  <w:num w:numId="38">
+    <w:abstractNumId w:val="21"/>
+  </w:num>
+  <w:num w:numId="39">
+    <w:abstractNumId w:val="19"/>
   </w:num>
   <w:numIdMacAtCleanup w:val="28"/>
 </w:numbering>
@@ -11821,7 +13060,7 @@
 </file>
 
 <file path=customXml/itemProps1.xml><?xml version="1.0" encoding="utf-8"?>
-<ds:datastoreItem xmlns:ds="http://schemas.openxmlformats.org/officeDocument/2006/customXml" ds:itemID="{307ED156-B1A2-40E4-8D02-30CF537C5971}">
+<ds:datastoreItem xmlns:ds="http://schemas.openxmlformats.org/officeDocument/2006/customXml" ds:itemID="{D41F76A2-7CDE-4687-926E-BD785E19DF60}">
   <ds:schemaRefs>
     <ds:schemaRef ds:uri="http://schemas.openxmlformats.org/officeDocument/2006/bibliography"/>
   </ds:schemaRefs>

</xml_diff>

<commit_message>
add mockup basic application
</commit_message>
<xml_diff>
--- a/document/Tài liệu phân tích và thiết kế hệ thống.docx
+++ b/document/Tài liệu phân tích và thiết kế hệ thống.docx
@@ -33,7 +33,7 @@
         <mc:AlternateContent>
           <mc:Choice Requires="wpg">
             <w:drawing>
-              <wp:anchor distT="0" distB="0" distL="114300" distR="114300" simplePos="0" relativeHeight="251653120" behindDoc="0" locked="0" layoutInCell="1" allowOverlap="1" wp14:anchorId="15F457E7" wp14:editId="778C6848">
+              <wp:anchor distT="0" distB="0" distL="114300" distR="114300" simplePos="0" relativeHeight="251654144" behindDoc="0" locked="0" layoutInCell="1" allowOverlap="1" wp14:anchorId="15F457E7" wp14:editId="778C6848">
                 <wp:simplePos x="0" y="0"/>
                 <wp:positionH relativeFrom="page">
                   <wp:posOffset>568036</wp:posOffset>
@@ -271,7 +271,7 @@
           </mc:Choice>
           <mc:Fallback>
             <w:pict>
-              <v:group w14:anchorId="7BE0EF66" id="Group 149" o:spid="_x0000_s1026" style="position:absolute;margin-left:44.75pt;margin-top:39.8pt;width:542.1pt;height:96.65pt;z-index:251653120;mso-position-horizontal-relative:page;mso-position-vertical-relative:page" coordorigin="" coordsize="73152,12161" o:gfxdata="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">
+              <v:group w14:anchorId="7E549F43" id="Group 149" o:spid="_x0000_s1026" style="position:absolute;margin-left:44.75pt;margin-top:39.8pt;width:542.1pt;height:96.65pt;z-index:251654144;mso-position-horizontal-relative:page;mso-position-vertical-relative:page" coordorigin="" coordsize="73152,12161" o:gfxdata="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">
                 <v:shape id="Rectangle 51" o:spid="_x0000_s1027" style="position:absolute;width:73152;height:11303;visibility:visible;mso-wrap-style:square;v-text-anchor:middle" coordsize="7312660,1129665" o:gfxdata="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" path="m,l7312660,r,1129665l3619500,733425,,1091565,,xe" fillcolor="#4472c4 [3204]" stroked="f" strokeweight="1pt">
                   <v:stroke joinstyle="miter"/>
                   <v:path arrowok="t" o:connecttype="custom" o:connectlocs="0,0;7315200,0;7315200,1130373;3620757,733885;0,1092249;0,0" o:connectangles="0,0,0,0,0,0"/>
@@ -416,7 +416,7 @@
         <mc:AlternateContent>
           <mc:Choice Requires="wps">
             <w:drawing>
-              <wp:anchor distT="0" distB="0" distL="114300" distR="114300" simplePos="0" relativeHeight="251655168" behindDoc="0" locked="0" layoutInCell="1" allowOverlap="1" wp14:anchorId="58CE4EB5" wp14:editId="4079F2A5">
+              <wp:anchor distT="0" distB="0" distL="114300" distR="114300" simplePos="0" relativeHeight="251656192" behindDoc="0" locked="0" layoutInCell="1" allowOverlap="1" wp14:anchorId="58CE4EB5" wp14:editId="4079F2A5">
                 <wp:simplePos x="0" y="0"/>
                 <wp:positionH relativeFrom="column">
                   <wp:posOffset>378098</wp:posOffset>
@@ -476,7 +476,7 @@
           </mc:Choice>
           <mc:Fallback>
             <w:pict>
-              <v:line w14:anchorId="5418A0E4" id="Straight Connector 2" o:spid="_x0000_s1026" style="position:absolute;flip:y;z-index:251655168;visibility:visible;mso-wrap-style:square;mso-width-percent:0;mso-height-percent:0;mso-wrap-distance-left:9pt;mso-wrap-distance-top:0;mso-wrap-distance-right:9pt;mso-wrap-distance-bottom:0;mso-position-horizontal:absolute;mso-position-horizontal-relative:text;mso-position-vertical:absolute;mso-position-vertical-relative:text;mso-width-percent:0;mso-height-percent:0;mso-width-relative:margin;mso-height-relative:margin" from="29.75pt,7.75pt" to="405.55pt,9.95pt" o:gfxdata="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" strokecolor="#4472c4 [3204]" strokeweight="1pt">
+              <v:line w14:anchorId="02743AE3" id="Straight Connector 2" o:spid="_x0000_s1026" style="position:absolute;flip:y;z-index:251656192;visibility:visible;mso-wrap-style:square;mso-width-percent:0;mso-height-percent:0;mso-wrap-distance-left:9pt;mso-wrap-distance-top:0;mso-wrap-distance-right:9pt;mso-wrap-distance-bottom:0;mso-position-horizontal:absolute;mso-position-horizontal-relative:text;mso-position-vertical:absolute;mso-position-vertical-relative:text;mso-width-percent:0;mso-height-percent:0;mso-width-relative:margin;mso-height-relative:margin" from="29.75pt,7.75pt" to="405.55pt,9.95pt" o:gfxdata="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" strokecolor="#4472c4 [3204]" strokeweight="1pt">
                 <v:stroke joinstyle="miter"/>
               </v:line>
             </w:pict>
@@ -5623,14 +5623,27 @@
       <w:r>
         <w:t xml:space="preserve">Hình </w:t>
       </w:r>
-      <w:fldSimple w:instr=" SEQ Hình \* ARABIC ">
-        <w:r>
-          <w:rPr>
-            <w:noProof/>
-          </w:rPr>
-          <w:t>1</w:t>
-        </w:r>
-      </w:fldSimple>
+      <w:r>
+        <w:fldChar w:fldCharType="begin"/>
+      </w:r>
+      <w:r>
+        <w:instrText xml:space="preserve"> SEQ Hình \* ARABIC </w:instrText>
+      </w:r>
+      <w:r>
+        <w:fldChar w:fldCharType="separate"/>
+      </w:r>
+      <w:r>
+        <w:rPr>
+          <w:noProof/>
+        </w:rPr>
+        <w:t>1</w:t>
+      </w:r>
+      <w:r>
+        <w:rPr>
+          <w:noProof/>
+        </w:rPr>
+        <w:fldChar w:fldCharType="end"/>
+      </w:r>
       <w:r>
         <w:rPr>
           <w:lang w:val="en-US"/>
@@ -6431,6 +6444,10 @@
         <w:jc w:val="center"/>
       </w:pPr>
       <w:r>
+        <w:rPr>
+          <w:noProof/>
+          <w:lang w:val="en-US"/>
+        </w:rPr>
         <w:drawing>
           <wp:inline distT="0" distB="0" distL="0" distR="0" wp14:anchorId="59FE7079" wp14:editId="1236074C">
             <wp:extent cx="5326380" cy="3432810"/>
@@ -6489,14 +6506,27 @@
       <w:r>
         <w:t xml:space="preserve">Hình </w:t>
       </w:r>
-      <w:fldSimple w:instr=" SEQ Hình \* ARABIC ">
-        <w:r>
-          <w:rPr>
-            <w:noProof/>
-          </w:rPr>
-          <w:t>2</w:t>
-        </w:r>
-      </w:fldSimple>
+      <w:r>
+        <w:fldChar w:fldCharType="begin"/>
+      </w:r>
+      <w:r>
+        <w:instrText xml:space="preserve"> SEQ Hình \* ARABIC </w:instrText>
+      </w:r>
+      <w:r>
+        <w:fldChar w:fldCharType="separate"/>
+      </w:r>
+      <w:r>
+        <w:rPr>
+          <w:noProof/>
+        </w:rPr>
+        <w:t>2</w:t>
+      </w:r>
+      <w:r>
+        <w:rPr>
+          <w:noProof/>
+        </w:rPr>
+        <w:fldChar w:fldCharType="end"/>
+      </w:r>
       <w:r>
         <w:rPr>
           <w:lang w:val="en-US"/>
@@ -6862,14 +6892,27 @@
       <w:r>
         <w:t xml:space="preserve">Hình </w:t>
       </w:r>
-      <w:fldSimple w:instr=" SEQ Hình \* ARABIC ">
-        <w:r>
-          <w:rPr>
-            <w:noProof/>
-          </w:rPr>
-          <w:t>3</w:t>
-        </w:r>
-      </w:fldSimple>
+      <w:r>
+        <w:fldChar w:fldCharType="begin"/>
+      </w:r>
+      <w:r>
+        <w:instrText xml:space="preserve"> SEQ Hình \* ARABIC </w:instrText>
+      </w:r>
+      <w:r>
+        <w:fldChar w:fldCharType="separate"/>
+      </w:r>
+      <w:r>
+        <w:rPr>
+          <w:noProof/>
+        </w:rPr>
+        <w:t>3</w:t>
+      </w:r>
+      <w:r>
+        <w:rPr>
+          <w:noProof/>
+        </w:rPr>
+        <w:fldChar w:fldCharType="end"/>
+      </w:r>
       <w:r>
         <w:rPr>
           <w:lang w:val="en-US"/>
@@ -7016,7 +7059,7 @@
                 <w:noProof/>
               </w:rPr>
               <w:drawing>
-                <wp:anchor distT="0" distB="0" distL="114300" distR="114300" simplePos="0" relativeHeight="251651072" behindDoc="1" locked="0" layoutInCell="1" allowOverlap="1" wp14:anchorId="23EE4BD3" wp14:editId="4A6B6B1C">
+                <wp:anchor distT="0" distB="0" distL="114300" distR="114300" simplePos="0" relativeHeight="251653120" behindDoc="1" locked="0" layoutInCell="1" allowOverlap="1" wp14:anchorId="23EE4BD3" wp14:editId="4A6B6B1C">
                   <wp:simplePos x="0" y="0"/>
                   <wp:positionH relativeFrom="column">
                     <wp:posOffset>948690</wp:posOffset>
@@ -7108,7 +7151,7 @@
                 <w:noProof/>
               </w:rPr>
               <w:drawing>
-                <wp:anchor distT="0" distB="0" distL="114300" distR="114300" simplePos="0" relativeHeight="251649024" behindDoc="1" locked="0" layoutInCell="1" allowOverlap="1" wp14:anchorId="10A44132" wp14:editId="01A00063">
+                <wp:anchor distT="0" distB="0" distL="114300" distR="114300" simplePos="0" relativeHeight="251652096" behindDoc="1" locked="0" layoutInCell="1" allowOverlap="1" wp14:anchorId="10A44132" wp14:editId="01A00063">
                   <wp:simplePos x="0" y="0"/>
                   <wp:positionH relativeFrom="column">
                     <wp:posOffset>834390</wp:posOffset>
@@ -7197,7 +7240,7 @@
                 <w:noProof/>
               </w:rPr>
               <w:drawing>
-                <wp:anchor distT="0" distB="0" distL="114300" distR="114300" simplePos="0" relativeHeight="251655168" behindDoc="1" locked="0" layoutInCell="1" allowOverlap="1" wp14:anchorId="777AAD64" wp14:editId="53A69710">
+                <wp:anchor distT="0" distB="0" distL="114300" distR="114300" simplePos="0" relativeHeight="251657216" behindDoc="1" locked="0" layoutInCell="1" allowOverlap="1" wp14:anchorId="777AAD64" wp14:editId="53A69710">
                   <wp:simplePos x="0" y="0"/>
                   <wp:positionH relativeFrom="column">
                     <wp:posOffset>834390</wp:posOffset>
@@ -7286,7 +7329,7 @@
                 <w:noProof/>
               </w:rPr>
               <w:drawing>
-                <wp:anchor distT="0" distB="0" distL="114300" distR="114300" simplePos="0" relativeHeight="251657216" behindDoc="1" locked="0" layoutInCell="1" allowOverlap="1" wp14:anchorId="6E21A2C9" wp14:editId="7C141A38">
+                <wp:anchor distT="0" distB="0" distL="114300" distR="114300" simplePos="0" relativeHeight="251658240" behindDoc="1" locked="0" layoutInCell="1" allowOverlap="1" wp14:anchorId="6E21A2C9" wp14:editId="7C141A38">
                   <wp:simplePos x="0" y="0"/>
                   <wp:positionH relativeFrom="column">
                     <wp:posOffset>895350</wp:posOffset>
@@ -7376,7 +7419,7 @@
                 <w:noProof/>
               </w:rPr>
               <w:drawing>
-                <wp:anchor distT="0" distB="0" distL="114300" distR="114300" simplePos="0" relativeHeight="251658240" behindDoc="1" locked="0" layoutInCell="1" allowOverlap="1" wp14:anchorId="0E7C1B84" wp14:editId="76C3D9B4">
+                <wp:anchor distT="0" distB="0" distL="114300" distR="114300" simplePos="0" relativeHeight="251659264" behindDoc="1" locked="0" layoutInCell="1" allowOverlap="1" wp14:anchorId="0E7C1B84" wp14:editId="76C3D9B4">
                   <wp:simplePos x="0" y="0"/>
                   <wp:positionH relativeFrom="column">
                     <wp:posOffset>872490</wp:posOffset>
@@ -7465,7 +7508,7 @@
                 <w:noProof/>
               </w:rPr>
               <w:drawing>
-                <wp:anchor distT="0" distB="0" distL="114300" distR="114300" simplePos="0" relativeHeight="251671552" behindDoc="1" locked="0" layoutInCell="1" allowOverlap="1" wp14:anchorId="148C002F" wp14:editId="704BA14B">
+                <wp:anchor distT="0" distB="0" distL="114300" distR="114300" simplePos="0" relativeHeight="251665408" behindDoc="1" locked="0" layoutInCell="1" allowOverlap="1" wp14:anchorId="148C002F" wp14:editId="704BA14B">
                   <wp:simplePos x="0" y="0"/>
                   <wp:positionH relativeFrom="column">
                     <wp:posOffset>864870</wp:posOffset>
@@ -7554,7 +7597,7 @@
                 <w:noProof/>
               </w:rPr>
               <w:drawing>
-                <wp:anchor distT="0" distB="0" distL="114300" distR="114300" simplePos="0" relativeHeight="251653120" behindDoc="1" locked="0" layoutInCell="1" allowOverlap="1" wp14:anchorId="5B382E38" wp14:editId="696FC335">
+                <wp:anchor distT="0" distB="0" distL="114300" distR="114300" simplePos="0" relativeHeight="251655168" behindDoc="1" locked="0" layoutInCell="1" allowOverlap="1" wp14:anchorId="5B382E38" wp14:editId="696FC335">
                   <wp:simplePos x="0" y="0"/>
                   <wp:positionH relativeFrom="column">
                     <wp:posOffset>918210</wp:posOffset>
@@ -7649,7 +7692,7 @@
                 <w:noProof/>
               </w:rPr>
               <w:drawing>
-                <wp:anchor distT="0" distB="0" distL="114300" distR="114300" simplePos="0" relativeHeight="251669504" behindDoc="1" locked="0" layoutInCell="1" allowOverlap="1" wp14:anchorId="0C129641" wp14:editId="386F57C4">
+                <wp:anchor distT="0" distB="0" distL="114300" distR="114300" simplePos="0" relativeHeight="251664384" behindDoc="1" locked="0" layoutInCell="1" allowOverlap="1" wp14:anchorId="0C129641" wp14:editId="386F57C4">
                   <wp:simplePos x="0" y="0"/>
                   <wp:positionH relativeFrom="column">
                     <wp:posOffset>712470</wp:posOffset>
@@ -7741,7 +7784,7 @@
                 <w:noProof/>
               </w:rPr>
               <w:drawing>
-                <wp:anchor distT="0" distB="0" distL="114300" distR="114300" simplePos="0" relativeHeight="251646976" behindDoc="1" locked="0" layoutInCell="1" allowOverlap="1" wp14:anchorId="202888CF" wp14:editId="5F434B07">
+                <wp:anchor distT="0" distB="0" distL="114300" distR="114300" simplePos="0" relativeHeight="251651072" behindDoc="1" locked="0" layoutInCell="1" allowOverlap="1" wp14:anchorId="202888CF" wp14:editId="5F434B07">
                   <wp:simplePos x="0" y="0"/>
                   <wp:positionH relativeFrom="column">
                     <wp:posOffset>864870</wp:posOffset>
@@ -7834,7 +7877,7 @@
                 <w:noProof/>
               </w:rPr>
               <w:drawing>
-                <wp:anchor distT="0" distB="0" distL="114300" distR="114300" simplePos="0" relativeHeight="251644928" behindDoc="1" locked="0" layoutInCell="1" allowOverlap="1" wp14:anchorId="2721E29D" wp14:editId="12241A66">
+                <wp:anchor distT="0" distB="0" distL="114300" distR="114300" simplePos="0" relativeHeight="251650048" behindDoc="1" locked="0" layoutInCell="1" allowOverlap="1" wp14:anchorId="2721E29D" wp14:editId="12241A66">
                   <wp:simplePos x="0" y="0"/>
                   <wp:positionH relativeFrom="column">
                     <wp:posOffset>567690</wp:posOffset>
@@ -7923,7 +7966,7 @@
                 <w:noProof/>
               </w:rPr>
               <w:drawing>
-                <wp:anchor distT="0" distB="0" distL="114300" distR="114300" simplePos="0" relativeHeight="251667456" behindDoc="1" locked="0" layoutInCell="1" allowOverlap="1" wp14:anchorId="7445F048" wp14:editId="7B79B3AD">
+                <wp:anchor distT="0" distB="0" distL="114300" distR="114300" simplePos="0" relativeHeight="251663360" behindDoc="1" locked="0" layoutInCell="1" allowOverlap="1" wp14:anchorId="7445F048" wp14:editId="7B79B3AD">
                   <wp:simplePos x="0" y="0"/>
                   <wp:positionH relativeFrom="column">
                     <wp:posOffset>758190</wp:posOffset>
@@ -8012,7 +8055,7 @@
                 <w:noProof/>
               </w:rPr>
               <w:drawing>
-                <wp:anchor distT="0" distB="0" distL="114300" distR="114300" simplePos="0" relativeHeight="251665408" behindDoc="1" locked="0" layoutInCell="1" allowOverlap="1" wp14:anchorId="78F384D1" wp14:editId="1050BC16">
+                <wp:anchor distT="0" distB="0" distL="114300" distR="114300" simplePos="0" relativeHeight="251662336" behindDoc="1" locked="0" layoutInCell="1" allowOverlap="1" wp14:anchorId="78F384D1" wp14:editId="1050BC16">
                   <wp:simplePos x="0" y="0"/>
                   <wp:positionH relativeFrom="column">
                     <wp:posOffset>872490</wp:posOffset>
@@ -8101,7 +8144,7 @@
                 <w:noProof/>
               </w:rPr>
               <w:drawing>
-                <wp:anchor distT="0" distB="0" distL="114300" distR="114300" simplePos="0" relativeHeight="251661312" behindDoc="1" locked="0" layoutInCell="1" allowOverlap="1" wp14:anchorId="471F1F63" wp14:editId="3AA48E77">
+                <wp:anchor distT="0" distB="0" distL="114300" distR="114300" simplePos="0" relativeHeight="251660288" behindDoc="1" locked="0" layoutInCell="1" allowOverlap="1" wp14:anchorId="471F1F63" wp14:editId="3AA48E77">
                   <wp:simplePos x="0" y="0"/>
                   <wp:positionH relativeFrom="column">
                     <wp:posOffset>1024890</wp:posOffset>
@@ -8190,7 +8233,7 @@
                 <w:noProof/>
               </w:rPr>
               <w:drawing>
-                <wp:anchor distT="0" distB="0" distL="114300" distR="114300" simplePos="0" relativeHeight="251663360" behindDoc="1" locked="0" layoutInCell="1" allowOverlap="1" wp14:anchorId="30FE933B" wp14:editId="02808103">
+                <wp:anchor distT="0" distB="0" distL="114300" distR="114300" simplePos="0" relativeHeight="251661312" behindDoc="1" locked="0" layoutInCell="1" allowOverlap="1" wp14:anchorId="30FE933B" wp14:editId="02808103">
                   <wp:simplePos x="0" y="0"/>
                   <wp:positionH relativeFrom="column">
                     <wp:posOffset>742950</wp:posOffset>
@@ -8376,6 +8419,10 @@
         <w:jc w:val="center"/>
       </w:pPr>
       <w:r>
+        <w:rPr>
+          <w:noProof/>
+          <w:lang w:val="en-US"/>
+        </w:rPr>
         <w:drawing>
           <wp:inline distT="0" distB="0" distL="0" distR="0" wp14:anchorId="09341E9C" wp14:editId="2F86EE4F">
             <wp:extent cx="3535986" cy="5654530"/>
@@ -8424,14 +8471,27 @@
       <w:r>
         <w:t xml:space="preserve">Hình </w:t>
       </w:r>
-      <w:fldSimple w:instr=" SEQ Hình \* ARABIC ">
-        <w:r>
-          <w:rPr>
-            <w:noProof/>
-          </w:rPr>
-          <w:t>4</w:t>
-        </w:r>
-      </w:fldSimple>
+      <w:r>
+        <w:fldChar w:fldCharType="begin"/>
+      </w:r>
+      <w:r>
+        <w:instrText xml:space="preserve"> SEQ Hình \* ARABIC </w:instrText>
+      </w:r>
+      <w:r>
+        <w:fldChar w:fldCharType="separate"/>
+      </w:r>
+      <w:r>
+        <w:rPr>
+          <w:noProof/>
+        </w:rPr>
+        <w:t>4</w:t>
+      </w:r>
+      <w:r>
+        <w:rPr>
+          <w:noProof/>
+        </w:rPr>
+        <w:fldChar w:fldCharType="end"/>
+      </w:r>
       <w:r>
         <w:rPr>
           <w:lang w:val="en-US"/>
@@ -8529,6 +8589,10 @@
         <w:jc w:val="center"/>
       </w:pPr>
       <w:r>
+        <w:rPr>
+          <w:noProof/>
+          <w:lang w:val="en-US"/>
+        </w:rPr>
         <w:drawing>
           <wp:inline distT="0" distB="0" distL="0" distR="0" wp14:anchorId="0932DB8D" wp14:editId="7F1D59F4">
             <wp:extent cx="4099915" cy="4054191"/>
@@ -8577,14 +8641,27 @@
       <w:r>
         <w:t xml:space="preserve">Hình </w:t>
       </w:r>
-      <w:fldSimple w:instr=" SEQ Hình \* ARABIC ">
-        <w:r>
-          <w:rPr>
-            <w:noProof/>
-          </w:rPr>
-          <w:t>5</w:t>
-        </w:r>
-      </w:fldSimple>
+      <w:r>
+        <w:fldChar w:fldCharType="begin"/>
+      </w:r>
+      <w:r>
+        <w:instrText xml:space="preserve"> SEQ Hình \* ARABIC </w:instrText>
+      </w:r>
+      <w:r>
+        <w:fldChar w:fldCharType="separate"/>
+      </w:r>
+      <w:r>
+        <w:rPr>
+          <w:noProof/>
+        </w:rPr>
+        <w:t>5</w:t>
+      </w:r>
+      <w:r>
+        <w:rPr>
+          <w:noProof/>
+        </w:rPr>
+        <w:fldChar w:fldCharType="end"/>
+      </w:r>
       <w:r>
         <w:rPr>
           <w:lang w:val="en-US"/>
@@ -8655,6 +8732,10 @@
         <w:jc w:val="center"/>
       </w:pPr>
       <w:r>
+        <w:rPr>
+          <w:noProof/>
+          <w:lang w:val="en-US"/>
+        </w:rPr>
         <w:drawing>
           <wp:inline distT="0" distB="0" distL="0" distR="0" wp14:anchorId="0982EF44" wp14:editId="7F21A87D">
             <wp:extent cx="5349704" cy="5212532"/>
@@ -8703,14 +8784,27 @@
       <w:r>
         <w:t xml:space="preserve">Hình </w:t>
       </w:r>
-      <w:fldSimple w:instr=" SEQ Hình \* ARABIC ">
-        <w:r>
-          <w:rPr>
-            <w:noProof/>
-          </w:rPr>
-          <w:t>6</w:t>
-        </w:r>
-      </w:fldSimple>
+      <w:r>
+        <w:fldChar w:fldCharType="begin"/>
+      </w:r>
+      <w:r>
+        <w:instrText xml:space="preserve"> SEQ Hình \* ARABIC </w:instrText>
+      </w:r>
+      <w:r>
+        <w:fldChar w:fldCharType="separate"/>
+      </w:r>
+      <w:r>
+        <w:rPr>
+          <w:noProof/>
+        </w:rPr>
+        <w:t>6</w:t>
+      </w:r>
+      <w:r>
+        <w:rPr>
+          <w:noProof/>
+        </w:rPr>
+        <w:fldChar w:fldCharType="end"/>
+      </w:r>
       <w:r>
         <w:rPr>
           <w:lang w:val="en-US"/>
@@ -8825,6 +8919,10 @@
         <w:jc w:val="center"/>
       </w:pPr>
       <w:r>
+        <w:rPr>
+          <w:noProof/>
+          <w:lang w:val="en-US"/>
+        </w:rPr>
         <w:lastRenderedPageBreak/>
         <w:drawing>
           <wp:inline distT="0" distB="0" distL="0" distR="0" wp14:anchorId="415C9B45" wp14:editId="4E78A606">
@@ -8873,14 +8971,27 @@
       <w:r>
         <w:t xml:space="preserve">Hình </w:t>
       </w:r>
-      <w:fldSimple w:instr=" SEQ Hình \* ARABIC ">
-        <w:r>
-          <w:rPr>
-            <w:noProof/>
-          </w:rPr>
-          <w:t>7</w:t>
-        </w:r>
-      </w:fldSimple>
+      <w:r>
+        <w:fldChar w:fldCharType="begin"/>
+      </w:r>
+      <w:r>
+        <w:instrText xml:space="preserve"> SEQ Hình \* ARABIC </w:instrText>
+      </w:r>
+      <w:r>
+        <w:fldChar w:fldCharType="separate"/>
+      </w:r>
+      <w:r>
+        <w:rPr>
+          <w:noProof/>
+        </w:rPr>
+        <w:t>7</w:t>
+      </w:r>
+      <w:r>
+        <w:rPr>
+          <w:noProof/>
+        </w:rPr>
+        <w:fldChar w:fldCharType="end"/>
+      </w:r>
       <w:r>
         <w:rPr>
           <w:lang w:val="en-US"/>
@@ -8906,6 +9017,10 @@
         <w:jc w:val="center"/>
       </w:pPr>
       <w:r>
+        <w:rPr>
+          <w:noProof/>
+          <w:lang w:val="en-US"/>
+        </w:rPr>
         <w:lastRenderedPageBreak/>
         <w:drawing>
           <wp:inline distT="0" distB="0" distL="0" distR="0" wp14:anchorId="623A0F25" wp14:editId="02B9DC2A">
@@ -8951,16 +9066,17 @@
           <w:lang w:val="en-US"/>
         </w:rPr>
       </w:pPr>
-      <w:bookmarkStart w:id="28" w:name="_Toc48659428"/>
       <w:r>
         <w:t xml:space="preserve">Hình </w:t>
       </w:r>
-      <w:r>
-        <w:rPr>
-          <w:lang w:val="en-US"/>
-        </w:rPr>
-        <w:t>8</w:t>
-      </w:r>
+      <w:fldSimple w:instr=" SEQ Hình \* ARABIC ">
+        <w:r>
+          <w:rPr>
+            <w:noProof/>
+          </w:rPr>
+          <w:t>8</w:t>
+        </w:r>
+      </w:fldSimple>
       <w:r>
         <w:rPr>
           <w:lang w:val="en-US"/>
@@ -8993,184 +9109,442 @@
         </w:rPr>
         <w:t>3DViewer thông qua cử chỉ.</w:t>
       </w:r>
+    </w:p>
+    <w:p>
+      <w:pPr>
+        <w:rPr>
+          <w:lang w:val="en-US"/>
+        </w:rPr>
+      </w:pPr>
+      <w:r>
+        <w:rPr>
+          <w:lang w:val="en-US"/>
+        </w:rPr>
+        <w:t>Biểu đồ trên miêu tả những sự kiện và hiển thị mà người dùng giao tiếp vớ</w:t>
+      </w:r>
+      <w:r>
+        <w:rPr>
+          <w:lang w:val="en-US"/>
+        </w:rPr>
+        <w:t>i màn hình 3DViewer, luồng đi của dữ liệu và việc các quyết định điều khiển được đưa ra và điều chỉnh trong suốt quá trình thực thi của hệ thống.</w:t>
+      </w:r>
+    </w:p>
+    <w:p>
+      <w:pPr>
+        <w:pStyle w:val="A2"/>
+      </w:pPr>
+      <w:bookmarkStart w:id="28" w:name="_Toc49784657"/>
+      <w:r>
+        <w:rPr>
+          <w:lang w:val="en-US"/>
+        </w:rPr>
+        <w:t>Giao diện ứng dụng</w:t>
+      </w:r>
       <w:bookmarkEnd w:id="28"/>
     </w:p>
     <w:p>
       <w:pPr>
-        <w:rPr>
-          <w:lang w:val="en-US"/>
-        </w:rPr>
-      </w:pPr>
-      <w:r>
-        <w:rPr>
-          <w:lang w:val="en-US"/>
-        </w:rPr>
-        <w:t>Biểu đồ trên miêu tả những sự kiện và hiển thị mà người dùng giao tiếp vớ</w:t>
-      </w:r>
-      <w:r>
-        <w:rPr>
-          <w:lang w:val="en-US"/>
-        </w:rPr>
-        <w:t>i màn hình 3DViewer, luồng đi của dữ liệu và việc các quyết định điều khiển được đưa ra và điều chỉnh trong suốt quá trình thực thi của hệ thống.</w:t>
+        <w:pStyle w:val="A3"/>
+      </w:pPr>
+      <w:r>
+        <w:t>Giao diện tổng quan</w:t>
+      </w:r>
+    </w:p>
+    <w:p>
+      <w:pPr>
+        <w:keepNext/>
+        <w:jc w:val="center"/>
+      </w:pPr>
+      <w:r>
+        <w:lastRenderedPageBreak/>
+        <w:drawing>
+          <wp:inline distT="0" distB="0" distL="0" distR="0" wp14:anchorId="7D896868" wp14:editId="2D5C889F">
+            <wp:extent cx="5534072" cy="3878580"/>
+            <wp:effectExtent l="0" t="0" r="9525" b="7620"/>
+            <wp:docPr id="14" name="Picture 14"/>
+            <wp:cNvGraphicFramePr>
+              <a:graphicFrameLocks xmlns:a="http://schemas.openxmlformats.org/drawingml/2006/main" noChangeAspect="1"/>
+            </wp:cNvGraphicFramePr>
+            <a:graphic xmlns:a="http://schemas.openxmlformats.org/drawingml/2006/main">
+              <a:graphicData uri="http://schemas.openxmlformats.org/drawingml/2006/picture">
+                <pic:pic xmlns:pic="http://schemas.openxmlformats.org/drawingml/2006/picture">
+                  <pic:nvPicPr>
+                    <pic:cNvPr id="1" name=""/>
+                    <pic:cNvPicPr/>
+                  </pic:nvPicPr>
+                  <pic:blipFill rotWithShape="1">
+                    <a:blip r:embed="rId44"/>
+                    <a:srcRect l="1788" t="3824" r="1663" b="2118"/>
+                    <a:stretch/>
+                  </pic:blipFill>
+                  <pic:spPr bwMode="auto">
+                    <a:xfrm>
+                      <a:off x="0" y="0"/>
+                      <a:ext cx="5538839" cy="3881921"/>
+                    </a:xfrm>
+                    <a:prstGeom prst="rect">
+                      <a:avLst/>
+                    </a:prstGeom>
+                    <a:ln>
+                      <a:noFill/>
+                    </a:ln>
+                    <a:extLst>
+                      <a:ext uri="{53640926-AAD7-44D8-BBD7-CCE9431645EC}">
+                        <a14:shadowObscured xmlns:a14="http://schemas.microsoft.com/office/drawing/2010/main"/>
+                      </a:ext>
+                    </a:extLst>
+                  </pic:spPr>
+                </pic:pic>
+              </a:graphicData>
+            </a:graphic>
+          </wp:inline>
+        </w:drawing>
+      </w:r>
+    </w:p>
+    <w:p>
+      <w:pPr>
+        <w:pStyle w:val="Caption"/>
+        <w:rPr>
+          <w:lang w:val="en-US"/>
+        </w:rPr>
+      </w:pPr>
+      <w:r>
+        <w:t xml:space="preserve">Hình </w:t>
+      </w:r>
+      <w:fldSimple w:instr=" SEQ Hình \* ARABIC ">
+        <w:r>
+          <w:rPr>
+            <w:noProof/>
+          </w:rPr>
+          <w:t>9</w:t>
+        </w:r>
+      </w:fldSimple>
+      <w:r>
+        <w:rPr>
+          <w:lang w:val="en-US"/>
+        </w:rPr>
+        <w:t>. Giao diện 3DViewer được tích hợp thêm chức năng điều khiển bằng cử chỉ tay.</w:t>
+      </w:r>
+    </w:p>
+    <w:p>
+      <w:pPr>
+        <w:pStyle w:val="A3"/>
+      </w:pPr>
+      <w:r>
+        <w:t>Giao diện bảng điều khiển kết nối với Server</w:t>
+      </w:r>
+    </w:p>
+    <w:p>
+      <w:pPr>
+        <w:ind w:firstLine="720"/>
+        <w:rPr>
+          <w:b/>
+        </w:rPr>
+      </w:pPr>
+      <w:r>
+        <w:t xml:space="preserve">Đây là bảng điều khiển xuất hiện sao khi nhấn vào chức năng </w:t>
+      </w:r>
+      <w:r>
+        <w:rPr>
+          <w:b/>
+        </w:rPr>
+        <w:t>Control by Gesture</w:t>
+      </w:r>
+      <w:r>
+        <w:rPr>
+          <w:b/>
+        </w:rPr>
+        <w:t>:</w:t>
+      </w:r>
+    </w:p>
+    <w:p>
+      <w:pPr>
+        <w:keepNext/>
+        <w:jc w:val="center"/>
+      </w:pPr>
+      <w:r>
+        <w:rPr>
+          <w:lang w:val="en-US"/>
+        </w:rPr>
+        <w:drawing>
+          <wp:inline distT="0" distB="0" distL="0" distR="0" wp14:anchorId="5AF15D9B" wp14:editId="578EA03B">
+            <wp:extent cx="3405505" cy="2239838"/>
+            <wp:effectExtent l="0" t="0" r="4445" b="8255"/>
+            <wp:docPr id="24" name="Picture 24"/>
+            <wp:cNvGraphicFramePr>
+              <a:graphicFrameLocks xmlns:a="http://schemas.openxmlformats.org/drawingml/2006/main" noChangeAspect="1"/>
+            </wp:cNvGraphicFramePr>
+            <a:graphic xmlns:a="http://schemas.openxmlformats.org/drawingml/2006/main">
+              <a:graphicData uri="http://schemas.openxmlformats.org/drawingml/2006/picture">
+                <pic:pic xmlns:pic="http://schemas.openxmlformats.org/drawingml/2006/picture">
+                  <pic:nvPicPr>
+                    <pic:cNvPr id="1" name=""/>
+                    <pic:cNvPicPr/>
+                  </pic:nvPicPr>
+                  <pic:blipFill rotWithShape="1">
+                    <a:blip r:embed="rId45"/>
+                    <a:srcRect l="5092" t="5472" r="3870" b="5167"/>
+                    <a:stretch/>
+                  </pic:blipFill>
+                  <pic:spPr bwMode="auto">
+                    <a:xfrm>
+                      <a:off x="0" y="0"/>
+                      <a:ext cx="3406434" cy="2240449"/>
+                    </a:xfrm>
+                    <a:prstGeom prst="rect">
+                      <a:avLst/>
+                    </a:prstGeom>
+                    <a:ln>
+                      <a:noFill/>
+                    </a:ln>
+                    <a:extLst>
+                      <a:ext uri="{53640926-AAD7-44D8-BBD7-CCE9431645EC}">
+                        <a14:shadowObscured xmlns:a14="http://schemas.microsoft.com/office/drawing/2010/main"/>
+                      </a:ext>
+                    </a:extLst>
+                  </pic:spPr>
+                </pic:pic>
+              </a:graphicData>
+            </a:graphic>
+          </wp:inline>
+        </w:drawing>
+      </w:r>
+    </w:p>
+    <w:p>
+      <w:pPr>
+        <w:pStyle w:val="Caption"/>
+        <w:rPr>
+          <w:lang w:val="en-US"/>
+        </w:rPr>
+      </w:pPr>
+      <w:r>
+        <w:t xml:space="preserve">Hình </w:t>
+      </w:r>
+      <w:fldSimple w:instr=" SEQ Hình \* ARABIC ">
+        <w:r>
+          <w:rPr>
+            <w:noProof/>
+          </w:rPr>
+          <w:t>10</w:t>
+        </w:r>
+      </w:fldSimple>
+      <w:r>
+        <w:rPr>
+          <w:lang w:val="en-US"/>
+        </w:rPr>
+        <w:t>. Bảng thiết lập kết nối với Server.</w:t>
+      </w:r>
+      <w:bookmarkStart w:id="29" w:name="_GoBack"/>
+      <w:bookmarkEnd w:id="29"/>
+    </w:p>
+    <w:p>
+      <w:pPr>
+        <w:pStyle w:val="A3"/>
+      </w:pPr>
+      <w:r>
+        <w:t>Giao diện bản</w:t>
+      </w:r>
+      <w:r>
+        <w:t>g hiển thị cử chỉ trợ giúp</w:t>
+      </w:r>
+    </w:p>
+    <w:p>
+      <w:pPr>
+        <w:keepNext/>
+        <w:jc w:val="center"/>
+      </w:pPr>
+      <w:r>
+        <w:lastRenderedPageBreak/>
+        <w:drawing>
+          <wp:inline distT="0" distB="0" distL="0" distR="0" wp14:anchorId="0FE49E1B" wp14:editId="509231B9">
+            <wp:extent cx="1897544" cy="6485182"/>
+            <wp:effectExtent l="0" t="0" r="7620" b="0"/>
+            <wp:docPr id="26" name="Picture 26"/>
+            <wp:cNvGraphicFramePr>
+              <a:graphicFrameLocks xmlns:a="http://schemas.openxmlformats.org/drawingml/2006/main" noChangeAspect="1"/>
+            </wp:cNvGraphicFramePr>
+            <a:graphic xmlns:a="http://schemas.openxmlformats.org/drawingml/2006/main">
+              <a:graphicData uri="http://schemas.openxmlformats.org/drawingml/2006/picture">
+                <pic:pic xmlns:pic="http://schemas.openxmlformats.org/drawingml/2006/picture">
+                  <pic:nvPicPr>
+                    <pic:cNvPr id="1" name=""/>
+                    <pic:cNvPicPr/>
+                  </pic:nvPicPr>
+                  <pic:blipFill>
+                    <a:blip r:embed="rId46"/>
+                    <a:stretch>
+                      <a:fillRect/>
+                    </a:stretch>
+                  </pic:blipFill>
+                  <pic:spPr>
+                    <a:xfrm>
+                      <a:off x="0" y="0"/>
+                      <a:ext cx="1897544" cy="6485182"/>
+                    </a:xfrm>
+                    <a:prstGeom prst="rect">
+                      <a:avLst/>
+                    </a:prstGeom>
+                  </pic:spPr>
+                </pic:pic>
+              </a:graphicData>
+            </a:graphic>
+          </wp:inline>
+        </w:drawing>
+      </w:r>
+    </w:p>
+    <w:p>
+      <w:pPr>
+        <w:pStyle w:val="Caption"/>
+        <w:rPr>
+          <w:lang w:val="en-US"/>
+        </w:rPr>
+      </w:pPr>
+      <w:r>
+        <w:t xml:space="preserve">Hình </w:t>
+      </w:r>
+      <w:fldSimple w:instr=" SEQ Hình \* ARABIC ">
+        <w:r>
+          <w:rPr>
+            <w:noProof/>
+          </w:rPr>
+          <w:t>11</w:t>
+        </w:r>
+      </w:fldSimple>
+      <w:r>
+        <w:rPr>
+          <w:lang w:val="en-US"/>
+        </w:rPr>
+        <w:t>. Bảng Help Gesture hiển thị cử chỉ trợ giúp.</w:t>
       </w:r>
     </w:p>
     <w:p>
       <w:pPr>
         <w:pStyle w:val="A2"/>
-      </w:pPr>
-      <w:bookmarkStart w:id="29" w:name="_Toc49784657"/>
-      <w:r>
-        <w:rPr>
-          <w:lang w:val="en-US"/>
-        </w:rPr>
-        <w:t>Giao diện ứng dụng</w:t>
-      </w:r>
-      <w:bookmarkStart w:id="30" w:name="_GoBack"/>
-      <w:bookmarkEnd w:id="29"/>
+        <w:rPr>
+          <w:rFonts w:cs="Calibri Light"/>
+        </w:rPr>
+      </w:pPr>
+      <w:bookmarkStart w:id="30" w:name="_Toc49784658"/>
+      <w:r>
+        <w:rPr>
+          <w:rFonts w:cs="Calibri Light"/>
+          <w:lang w:val="en-US"/>
+        </w:rPr>
+        <w:t>Công nghệ sử dụng</w:t>
+      </w:r>
       <w:bookmarkEnd w:id="30"/>
     </w:p>
     <w:p>
       <w:pPr>
+        <w:pStyle w:val="A3"/>
+      </w:pPr>
+      <w:bookmarkStart w:id="31" w:name="_Toc49784659"/>
+      <w:r>
+        <w:t>Ngôn ngữ lập trình Python</w:t>
+      </w:r>
+      <w:bookmarkEnd w:id="31"/>
+    </w:p>
+    <w:p>
+      <w:pPr>
         <w:ind w:firstLine="720"/>
         <w:rPr>
-          <w:lang w:val="en-US"/>
-        </w:rPr>
-      </w:pPr>
-      <w:r>
-        <w:rPr>
-          <w:lang w:val="en-US"/>
-        </w:rPr>
-        <w:t>(Vẽ mockup phác thảo)</w:t>
-      </w:r>
-    </w:p>
-    <w:p>
-      <w:pPr>
-        <w:pStyle w:val="A2"/>
-        <w:rPr>
-          <w:rFonts w:cs="Calibri Light"/>
-        </w:rPr>
-      </w:pPr>
-      <w:bookmarkStart w:id="31" w:name="_Toc49784658"/>
-      <w:r>
-        <w:rPr>
-          <w:rFonts w:cs="Calibri Light"/>
-          <w:lang w:val="en-US"/>
-        </w:rPr>
-        <w:t>Công nghệ sử dụng</w:t>
-      </w:r>
-      <w:bookmarkEnd w:id="31"/>
+          <w:rFonts w:cs="Calibri Light"/>
+          <w:color w:val="000000"/>
+          <w:lang w:val="en-US"/>
+        </w:rPr>
+      </w:pPr>
+      <w:r>
+        <w:rPr>
+          <w:rFonts w:cs="Calibri Light"/>
+          <w:color w:val="000000"/>
+          <w:lang w:val="en-US"/>
+        </w:rPr>
+        <w:t>(Nêu các lợi ích, vì sao sử dụng)</w:t>
+      </w:r>
     </w:p>
     <w:p>
       <w:pPr>
         <w:pStyle w:val="A3"/>
       </w:pPr>
-      <w:bookmarkStart w:id="32" w:name="_Toc49784659"/>
-      <w:r>
+      <w:bookmarkStart w:id="32" w:name="_Toc49784660"/>
+      <w:r>
+        <w:t>Các thư viện chính</w:t>
+      </w:r>
+      <w:bookmarkEnd w:id="32"/>
+      <w:r>
+        <w:t xml:space="preserve"> </w:t>
+      </w:r>
+    </w:p>
+    <w:p>
+      <w:pPr>
+        <w:pStyle w:val="A4"/>
+      </w:pPr>
+      <w:bookmarkStart w:id="33" w:name="_Toc49784661"/>
+      <w:r>
+        <w:t>Keras</w:t>
+      </w:r>
+      <w:bookmarkEnd w:id="33"/>
+    </w:p>
+    <w:p>
+      <w:pPr>
+        <w:ind w:firstLine="720"/>
+        <w:rPr>
+          <w:lang w:val="en-US"/>
+        </w:rPr>
+      </w:pPr>
+      <w:r>
+        <w:rPr>
+          <w:lang w:val="en-US"/>
+        </w:rPr>
         <w:lastRenderedPageBreak/>
-        <w:t>Ngôn ngữ lập trình Python</w:t>
-      </w:r>
-      <w:bookmarkEnd w:id="32"/>
+        <w:t>(</w:t>
+      </w:r>
+      <w:r>
+        <w:rPr>
+          <w:lang w:val="en-US"/>
+        </w:rPr>
+        <w:t>N</w:t>
+      </w:r>
+      <w:r>
+        <w:rPr>
+          <w:lang w:val="en-US"/>
+        </w:rPr>
+        <w:t>ê</w:t>
+      </w:r>
+      <w:r>
+        <w:rPr>
+          <w:lang w:val="en-US"/>
+        </w:rPr>
+        <w:t>u  các thư viện thứ yếu)</w:t>
+      </w:r>
+    </w:p>
+    <w:p>
+      <w:pPr>
+        <w:pStyle w:val="A3"/>
+      </w:pPr>
+      <w:bookmarkStart w:id="34" w:name="_Toc49784662"/>
+      <w:r>
+        <w:t>Mô hình nhận dạng cử chỉ</w:t>
+      </w:r>
+      <w:bookmarkEnd w:id="34"/>
     </w:p>
     <w:p>
       <w:pPr>
         <w:ind w:firstLine="720"/>
         <w:rPr>
-          <w:rFonts w:cs="Calibri Light"/>
-          <w:color w:val="000000"/>
-          <w:lang w:val="en-US"/>
-        </w:rPr>
-      </w:pPr>
-      <w:r>
-        <w:rPr>
-          <w:rFonts w:cs="Calibri Light"/>
-          <w:color w:val="000000"/>
-          <w:lang w:val="en-US"/>
-        </w:rPr>
-        <w:t>(Nêu các lợi ích, vì sao sử dụng)</w:t>
-      </w:r>
-    </w:p>
-    <w:p>
-      <w:pPr>
-        <w:pStyle w:val="A3"/>
-      </w:pPr>
-      <w:bookmarkStart w:id="33" w:name="_Toc49784660"/>
-      <w:r>
-        <w:t>Các thư viện chính</w:t>
-      </w:r>
-      <w:bookmarkEnd w:id="33"/>
-      <w:r>
-        <w:t xml:space="preserve"> </w:t>
-      </w:r>
-    </w:p>
-    <w:p>
-      <w:pPr>
-        <w:pStyle w:val="A4"/>
-      </w:pPr>
-      <w:bookmarkStart w:id="34" w:name="_Toc49784661"/>
-      <w:r>
-        <w:t>Keras</w:t>
-      </w:r>
-      <w:bookmarkEnd w:id="34"/>
+          <w:lang w:val="en-US"/>
+        </w:rPr>
+      </w:pPr>
+      <w:r>
+        <w:rPr>
+          <w:lang w:val="en-US"/>
+        </w:rPr>
+        <w:t>(Giới thiệu vắng tắt về mô hình)</w:t>
+      </w:r>
     </w:p>
     <w:p>
       <w:pPr>
         <w:ind w:firstLine="720"/>
-        <w:rPr>
-          <w:lang w:val="en-US"/>
-        </w:rPr>
-      </w:pPr>
-      <w:r>
-        <w:rPr>
-          <w:lang w:val="en-US"/>
-        </w:rPr>
-        <w:t>(</w:t>
-      </w:r>
-      <w:r>
-        <w:rPr>
-          <w:lang w:val="en-US"/>
-        </w:rPr>
-        <w:t>N</w:t>
-      </w:r>
-      <w:r>
-        <w:rPr>
-          <w:lang w:val="en-US"/>
-        </w:rPr>
-        <w:t>ê</w:t>
-      </w:r>
-      <w:r>
-        <w:rPr>
-          <w:lang w:val="en-US"/>
-        </w:rPr>
-        <w:t>u  các thư viện thứ yếu)</w:t>
-      </w:r>
-    </w:p>
-    <w:p>
-      <w:pPr>
-        <w:pStyle w:val="A3"/>
-      </w:pPr>
-      <w:bookmarkStart w:id="35" w:name="_Toc49784662"/>
-      <w:r>
-        <w:t>Mô hình nhận dạng cử chỉ</w:t>
-      </w:r>
-      <w:bookmarkEnd w:id="35"/>
-    </w:p>
-    <w:p>
-      <w:pPr>
-        <w:ind w:firstLine="720"/>
-        <w:rPr>
-          <w:lang w:val="en-US"/>
-        </w:rPr>
-      </w:pPr>
-      <w:r>
-        <w:rPr>
-          <w:lang w:val="en-US"/>
-        </w:rPr>
-        <w:t>(Giới thiệu vắng tắt về mô hình)</w:t>
-      </w:r>
-    </w:p>
-    <w:p>
-      <w:pPr>
-        <w:ind w:firstLine="720"/>
       </w:pPr>
       <w:r>
         <w:br w:type="page"/>
@@ -9180,29 +9554,133 @@
       <w:pPr>
         <w:pStyle w:val="A1"/>
       </w:pPr>
-      <w:bookmarkStart w:id="36" w:name="_Toc49784663"/>
+      <w:bookmarkStart w:id="35" w:name="_Toc49784663"/>
       <w:r>
         <w:lastRenderedPageBreak/>
         <w:t>TRIỂN KHAI</w:t>
       </w:r>
+      <w:bookmarkEnd w:id="35"/>
+    </w:p>
+    <w:p>
+      <w:pPr>
+        <w:pStyle w:val="A2"/>
+        <w:rPr>
+          <w:rFonts w:cs="Calibri Light"/>
+        </w:rPr>
+      </w:pPr>
+      <w:bookmarkStart w:id="36" w:name="_Toc49784664"/>
+      <w:r>
+        <w:rPr>
+          <w:rFonts w:cs="Calibri Light"/>
+          <w:lang w:val="en-US"/>
+        </w:rPr>
+        <w:t>Các phần mềm cần cho việc triển khai hệ thống</w:t>
+      </w:r>
       <w:bookmarkEnd w:id="36"/>
     </w:p>
     <w:p>
       <w:pPr>
+        <w:ind w:firstLine="720"/>
+        <w:rPr>
+          <w:rFonts w:cs="Calibri Light"/>
+          <w:color w:val="000000"/>
+          <w:lang w:val="en-US"/>
+        </w:rPr>
+      </w:pPr>
+      <w:r>
+        <w:rPr>
+          <w:rFonts w:cs="Calibri Light"/>
+          <w:color w:val="000000"/>
+          <w:lang w:val="en-US"/>
+        </w:rPr>
+        <w:t>(Các bước cái đặt từ tổng quan đến chi tiết)</w:t>
+      </w:r>
+    </w:p>
+    <w:p>
+      <w:pPr>
+        <w:ind w:firstLine="720"/>
+        <w:rPr>
+          <w:rFonts w:cs="Calibri Light"/>
+          <w:color w:val="000000"/>
+          <w:lang w:val="en-US"/>
+        </w:rPr>
+      </w:pPr>
+      <w:r>
+        <w:rPr>
+          <w:rFonts w:cs="Calibri Light"/>
+          <w:color w:val="000000"/>
+          <w:lang w:val="en-US"/>
+        </w:rPr>
+        <w:t>Dự</w:t>
+      </w:r>
+      <w:r>
+        <w:rPr>
+          <w:rFonts w:cs="Calibri Light"/>
+          <w:color w:val="000000"/>
+          <w:lang w:val="en-US"/>
+        </w:rPr>
+        <w:t xml:space="preserve"> trù sẽ tích hợp thẳng các thư viện, module vào ứng dụng 3DViewer.</w:t>
+      </w:r>
+    </w:p>
+    <w:p>
+      <w:pPr>
+        <w:pStyle w:val="A3"/>
+      </w:pPr>
+      <w:bookmarkStart w:id="37" w:name="_Toc49784665"/>
+      <w:r>
+        <w:t>Tác vụ thực hiện</w:t>
+      </w:r>
+      <w:bookmarkEnd w:id="37"/>
+    </w:p>
+    <w:p>
+      <w:pPr>
+        <w:ind w:firstLine="720"/>
+        <w:rPr>
+          <w:rFonts w:cs="Calibri Light"/>
+          <w:color w:val="000000"/>
+          <w:lang w:val="en-US"/>
+        </w:rPr>
+      </w:pPr>
+      <w:r>
+        <w:rPr>
+          <w:rFonts w:cs="Calibri Light"/>
+          <w:color w:val="000000"/>
+          <w:lang w:val="en-US"/>
+        </w:rPr>
+        <w:t>(</w:t>
+      </w:r>
+      <w:r>
+        <w:rPr>
+          <w:rFonts w:cs="Calibri Light"/>
+          <w:color w:val="000000"/>
+        </w:rPr>
+        <w:t>Mô tả cơ bản về hành vi người dùng</w:t>
+      </w:r>
+      <w:r>
+        <w:rPr>
+          <w:rFonts w:cs="Calibri Light"/>
+          <w:color w:val="000000"/>
+          <w:lang w:val="en-US"/>
+        </w:rPr>
+        <w:t>)</w:t>
+      </w:r>
+    </w:p>
+    <w:p>
+      <w:pPr>
         <w:pStyle w:val="A2"/>
         <w:rPr>
           <w:rFonts w:cs="Calibri Light"/>
         </w:rPr>
       </w:pPr>
-      <w:bookmarkStart w:id="37" w:name="_Toc49784664"/>
-      <w:r>
-        <w:rPr>
-          <w:rFonts w:cs="Calibri Light"/>
-          <w:lang w:val="en-US"/>
-        </w:rPr>
-        <w:t>Các phần mềm cần cho việc triển khai hệ thống</w:t>
-      </w:r>
-      <w:bookmarkEnd w:id="37"/>
+      <w:bookmarkStart w:id="38" w:name="_Toc49784666"/>
+      <w:r>
+        <w:rPr>
+          <w:rFonts w:cs="Calibri Light"/>
+          <w:lang w:val="en-US"/>
+        </w:rPr>
+        <w:t>Đánh giá và lưu ý cho người dùng</w:t>
+      </w:r>
+      <w:bookmarkEnd w:id="38"/>
     </w:p>
     <w:p>
       <w:pPr>
@@ -9219,125 +9697,21 @@
           <w:color w:val="000000"/>
           <w:lang w:val="en-US"/>
         </w:rPr>
-        <w:t>(Các bước cái đặt từ tổng quan đến chi tiết)</w:t>
-      </w:r>
-    </w:p>
-    <w:p>
-      <w:pPr>
-        <w:ind w:firstLine="720"/>
+        <w:t>???</w:t>
+      </w:r>
+    </w:p>
+    <w:p>
+      <w:pPr>
+        <w:jc w:val="left"/>
         <w:rPr>
           <w:rFonts w:cs="Calibri Light"/>
           <w:color w:val="000000"/>
-          <w:lang w:val="en-US"/>
         </w:rPr>
       </w:pPr>
       <w:r>
         <w:rPr>
           <w:rFonts w:cs="Calibri Light"/>
           <w:color w:val="000000"/>
-          <w:lang w:val="en-US"/>
-        </w:rPr>
-        <w:t>Dự</w:t>
-      </w:r>
-      <w:r>
-        <w:rPr>
-          <w:rFonts w:cs="Calibri Light"/>
-          <w:color w:val="000000"/>
-          <w:lang w:val="en-US"/>
-        </w:rPr>
-        <w:t xml:space="preserve"> trù sẽ tích hợp thẳng các thư viện, module vào ứng dụng 3DViewer.</w:t>
-      </w:r>
-    </w:p>
-    <w:p>
-      <w:pPr>
-        <w:pStyle w:val="A3"/>
-      </w:pPr>
-      <w:bookmarkStart w:id="38" w:name="_Toc49784665"/>
-      <w:r>
-        <w:t>Tác vụ thực hiện</w:t>
-      </w:r>
-      <w:bookmarkEnd w:id="38"/>
-    </w:p>
-    <w:p>
-      <w:pPr>
-        <w:ind w:firstLine="720"/>
-        <w:rPr>
-          <w:rFonts w:cs="Calibri Light"/>
-          <w:color w:val="000000"/>
-          <w:lang w:val="en-US"/>
-        </w:rPr>
-      </w:pPr>
-      <w:r>
-        <w:rPr>
-          <w:rFonts w:cs="Calibri Light"/>
-          <w:color w:val="000000"/>
-          <w:lang w:val="en-US"/>
-        </w:rPr>
-        <w:t>(</w:t>
-      </w:r>
-      <w:r>
-        <w:rPr>
-          <w:rFonts w:cs="Calibri Light"/>
-          <w:color w:val="000000"/>
-        </w:rPr>
-        <w:t>Mô tả cơ bản về hành vi người dùng</w:t>
-      </w:r>
-      <w:r>
-        <w:rPr>
-          <w:rFonts w:cs="Calibri Light"/>
-          <w:color w:val="000000"/>
-          <w:lang w:val="en-US"/>
-        </w:rPr>
-        <w:t>)</w:t>
-      </w:r>
-    </w:p>
-    <w:p>
-      <w:pPr>
-        <w:pStyle w:val="A2"/>
-        <w:rPr>
-          <w:rFonts w:cs="Calibri Light"/>
-        </w:rPr>
-      </w:pPr>
-      <w:bookmarkStart w:id="39" w:name="_Toc49784666"/>
-      <w:r>
-        <w:rPr>
-          <w:rFonts w:cs="Calibri Light"/>
-          <w:lang w:val="en-US"/>
-        </w:rPr>
-        <w:t>Đánh giá và lưu ý cho người dùng</w:t>
-      </w:r>
-      <w:bookmarkEnd w:id="39"/>
-    </w:p>
-    <w:p>
-      <w:pPr>
-        <w:ind w:firstLine="720"/>
-        <w:rPr>
-          <w:rFonts w:cs="Calibri Light"/>
-          <w:color w:val="000000"/>
-          <w:lang w:val="en-US"/>
-        </w:rPr>
-      </w:pPr>
-      <w:r>
-        <w:rPr>
-          <w:rFonts w:cs="Calibri Light"/>
-          <w:color w:val="000000"/>
-          <w:lang w:val="en-US"/>
-        </w:rPr>
-        <w:t>???</w:t>
-      </w:r>
-    </w:p>
-    <w:p>
-      <w:pPr>
-        <w:jc w:val="left"/>
-        <w:rPr>
-          <w:rFonts w:cs="Calibri Light"/>
-          <w:color w:val="000000"/>
-        </w:rPr>
-      </w:pPr>
-      <w:r>
-        <w:rPr>
-          <w:rFonts w:cs="Calibri Light"/>
-          <w:color w:val="000000"/>
         </w:rPr>
         <w:br w:type="page"/>
       </w:r>
@@ -9346,7 +9720,7 @@
       <w:pPr>
         <w:pStyle w:val="A0"/>
       </w:pPr>
-      <w:bookmarkStart w:id="40" w:name="_Toc49784667"/>
+      <w:bookmarkStart w:id="39" w:name="_Toc49784667"/>
       <w:r>
         <w:lastRenderedPageBreak/>
         <w:t>DANH MỤC TÀI LIỆ</w:t>
@@ -9357,10 +9731,10 @@
       <w:r>
         <w:t xml:space="preserve"> KHẢO</w:t>
       </w:r>
-      <w:bookmarkStart w:id="41" w:name="_Ref40650620"/>
-      <w:bookmarkEnd w:id="40"/>
-    </w:p>
-    <w:bookmarkEnd w:id="41"/>
+      <w:bookmarkStart w:id="40" w:name="_Ref40650620"/>
+      <w:bookmarkEnd w:id="39"/>
+    </w:p>
+    <w:bookmarkEnd w:id="40"/>
     <w:p>
       <w:pPr>
         <w:pStyle w:val="ListParagraph"/>
@@ -9494,7 +9868,7 @@
             <w:noProof/>
             <w:sz w:val="24"/>
           </w:rPr>
-          <w:t>20</w:t>
+          <w:t>21</w:t>
         </w:r>
         <w:r>
           <w:rPr>
@@ -16149,7 +16523,7 @@
 </file>
 
 <file path=customXml/itemProps1.xml><?xml version="1.0" encoding="utf-8"?>
-<ds:datastoreItem xmlns:ds="http://schemas.openxmlformats.org/officeDocument/2006/customXml" ds:itemID="{3575C529-C675-44C7-9C0C-4B9FD8B60C66}">
+<ds:datastoreItem xmlns:ds="http://schemas.openxmlformats.org/officeDocument/2006/customXml" ds:itemID="{E41D8AD5-CDE5-42EB-B816-1859B6ACA66A}">
   <ds:schemaRefs>
     <ds:schemaRef ds:uri="http://schemas.openxmlformats.org/officeDocument/2006/bibliography"/>
   </ds:schemaRefs>

</xml_diff>